<commit_message>
finished functional safety concept
</commit_message>
<xml_diff>
--- a/Template_Files/03_FunctionalSafetyConcept_LaneAssistance_Template.docx
+++ b/Template_Files/03_FunctionalSafetyConcept_LaneAssistance_Template.docx
@@ -8,6 +8,7 @@
         <w:keepNext w:val="false"/>
         <w:keepLines w:val="false"/>
         <w:spacing w:lineRule="auto" w:line="240" w:before="0" w:after="0"/>
+        <w:contextualSpacing/>
         <w:rPr>
           <w:sz w:val="48"/>
           <w:szCs w:val="48"/>
@@ -45,7 +46,7 @@
                   </pic:nvPicPr>
                   <pic:blipFill>
                     <a:blip r:embed="rId2"/>
-                    <a:srcRect l="24003" t="0" r="25603" b="0"/>
+                    <a:srcRect l="24006" t="0" r="25606" b="0"/>
                     <a:stretch>
                       <a:fillRect/>
                     </a:stretch>
@@ -121,6 +122,7 @@
         <w:keepLines w:val="false"/>
         <w:spacing w:lineRule="auto" w:line="240" w:before="0" w:after="0"/>
         <w:ind w:left="720" w:right="0" w:hanging="0"/>
+        <w:contextualSpacing/>
         <w:jc w:val="right"/>
         <w:rPr>
           <w:color w:val="B7B7B7"/>
@@ -143,6 +145,7 @@
       <w:pPr>
         <w:pStyle w:val="Title"/>
         <w:spacing w:before="0" w:after="0"/>
+        <w:contextualSpacing/>
         <w:jc w:val="right"/>
         <w:rPr>
           <w:sz w:val="48"/>
@@ -163,6 +166,7 @@
       <w:pPr>
         <w:pStyle w:val="Title"/>
         <w:spacing w:before="0" w:after="0"/>
+        <w:contextualSpacing/>
         <w:rPr>
           <w:sz w:val="48"/>
           <w:szCs w:val="48"/>
@@ -202,6 +206,7 @@
       <w:pPr>
         <w:pStyle w:val="Title"/>
         <w:spacing w:before="0" w:after="0"/>
+        <w:contextualSpacing/>
         <w:jc w:val="right"/>
         <w:rPr/>
       </w:pPr>
@@ -269,6 +274,7 @@
       <w:pPr>
         <w:pStyle w:val="Title"/>
         <w:spacing w:before="0" w:after="0"/>
+        <w:contextualSpacing/>
         <w:jc w:val="right"/>
         <w:rPr>
           <w:sz w:val="48"/>
@@ -367,9 +373,40 @@
     </w:p>
     <w:p>
       <w:pPr>
+        <w:pStyle w:val="Normal"/>
+        <w:spacing w:before="0" w:after="0"/>
+        <w:rPr/>
+      </w:pPr>
+      <w:r>
+        <w:rPr/>
+      </w:r>
+    </w:p>
+    <w:p>
+      <w:pPr>
+        <w:pStyle w:val="Normal"/>
+        <w:spacing w:before="0" w:after="0"/>
+        <w:rPr/>
+      </w:pPr>
+      <w:r>
+        <w:rPr/>
+      </w:r>
+    </w:p>
+    <w:p>
+      <w:pPr>
+        <w:pStyle w:val="Normal"/>
+        <w:spacing w:before="0" w:after="0"/>
+        <w:rPr/>
+      </w:pPr>
+      <w:r>
+        <w:rPr/>
+      </w:r>
+    </w:p>
+    <w:p>
+      <w:pPr>
         <w:pStyle w:val="Heading1"/>
         <w:widowControl w:val="false"/>
         <w:spacing w:lineRule="auto" w:line="240" w:before="480" w:after="180"/>
+        <w:contextualSpacing/>
         <w:rPr/>
       </w:pPr>
       <w:bookmarkStart w:id="10" w:name="_1t3h5sf"/>
@@ -692,15 +729,7 @@
                 <w:sz w:val="22"/>
                 <w:szCs w:val="22"/>
               </w:rPr>
-              <w:t xml:space="preserve">Purpose, </w:t>
-            </w:r>
-            <w:r>
-              <w:rPr>
-                <w:rFonts w:eastAsia="Calibri" w:cs="Calibri" w:ascii="Calibri" w:hAnsi="Calibri"/>
-                <w:sz w:val="22"/>
-                <w:szCs w:val="22"/>
-              </w:rPr>
-              <w:t>Inputs</w:t>
+              <w:t>Purpose, Inputs</w:t>
             </w:r>
           </w:p>
         </w:tc>
@@ -737,6 +766,7 @@
                 <w:sz w:val="22"/>
                 <w:szCs w:val="22"/>
               </w:rPr>
+              <w:t>04-21-2018</w:t>
             </w:r>
           </w:p>
         </w:tc>
@@ -770,6 +800,7 @@
                 <w:sz w:val="22"/>
                 <w:szCs w:val="22"/>
               </w:rPr>
+              <w:t>1.0</w:t>
             </w:r>
           </w:p>
         </w:tc>
@@ -803,6 +834,7 @@
                 <w:sz w:val="22"/>
                 <w:szCs w:val="22"/>
               </w:rPr>
+              <w:t>Pablo</w:t>
             </w:r>
           </w:p>
         </w:tc>
@@ -836,6 +868,7 @@
                 <w:sz w:val="22"/>
                 <w:szCs w:val="22"/>
               </w:rPr>
+              <w:t>Finish document</w:t>
             </w:r>
           </w:p>
         </w:tc>
@@ -1254,6 +1287,7 @@
         <w:pStyle w:val="Heading1"/>
         <w:widowControl w:val="false"/>
         <w:spacing w:lineRule="auto" w:line="240" w:before="480" w:after="180"/>
+        <w:contextualSpacing/>
         <w:rPr/>
       </w:pPr>
       <w:bookmarkStart w:id="13" w:name="_ktt3lgighckp"/>
@@ -1299,6 +1333,7 @@
               <w:webHidden/>
               <w:rStyle w:val="IndexLink"/>
               <w:u w:val="single"/>
+              <w:vanish w:val="false"/>
             </w:rPr>
             <w:instrText> TOC \z \o "1-9" \u \h</w:instrText>
           </w:r>
@@ -1307,6 +1342,7 @@
               <w:webHidden/>
               <w:rStyle w:val="IndexLink"/>
               <w:u w:val="single"/>
+              <w:vanish w:val="false"/>
             </w:rPr>
             <w:fldChar w:fldCharType="separate"/>
           </w:r>
@@ -1315,6 +1351,7 @@
               <w:rPr>
                 <w:webHidden/>
                 <w:rStyle w:val="IndexLink"/>
+                <w:vanish w:val="false"/>
                 <w:color w:val="1155CC"/>
                 <w:u w:val="single"/>
               </w:rPr>
@@ -1337,6 +1374,7 @@
               <w:rPr>
                 <w:webHidden/>
                 <w:rStyle w:val="IndexLink"/>
+                <w:vanish w:val="false"/>
                 <w:color w:val="1155CC"/>
                 <w:u w:val="single"/>
               </w:rPr>
@@ -1359,6 +1397,7 @@
               <w:rPr>
                 <w:webHidden/>
                 <w:rStyle w:val="IndexLink"/>
+                <w:vanish w:val="false"/>
                 <w:color w:val="1155CC"/>
                 <w:u w:val="single"/>
               </w:rPr>
@@ -1381,6 +1420,7 @@
               <w:rPr>
                 <w:webHidden/>
                 <w:rStyle w:val="IndexLink"/>
+                <w:vanish w:val="false"/>
                 <w:color w:val="1155CC"/>
                 <w:u w:val="single"/>
               </w:rPr>
@@ -1403,6 +1443,7 @@
               <w:rPr>
                 <w:webHidden/>
                 <w:rStyle w:val="IndexLink"/>
+                <w:vanish w:val="false"/>
                 <w:color w:val="1155CC"/>
                 <w:u w:val="single"/>
               </w:rPr>
@@ -1425,6 +1466,7 @@
               <w:rPr>
                 <w:webHidden/>
                 <w:rStyle w:val="IndexLink"/>
+                <w:vanish w:val="false"/>
                 <w:color w:val="1155CC"/>
                 <w:u w:val="single"/>
               </w:rPr>
@@ -1447,6 +1489,7 @@
               <w:rPr>
                 <w:webHidden/>
                 <w:rStyle w:val="IndexLink"/>
+                <w:vanish w:val="false"/>
                 <w:color w:val="1155CC"/>
                 <w:u w:val="single"/>
               </w:rPr>
@@ -1469,6 +1512,7 @@
               <w:rPr>
                 <w:webHidden/>
                 <w:rStyle w:val="IndexLink"/>
+                <w:vanish w:val="false"/>
                 <w:color w:val="1155CC"/>
                 <w:u w:val="single"/>
               </w:rPr>
@@ -1491,6 +1535,7 @@
               <w:rPr>
                 <w:webHidden/>
                 <w:rStyle w:val="IndexLink"/>
+                <w:vanish w:val="false"/>
                 <w:color w:val="1155CC"/>
                 <w:u w:val="single"/>
               </w:rPr>
@@ -1513,6 +1558,7 @@
               <w:rPr>
                 <w:webHidden/>
                 <w:rStyle w:val="IndexLink"/>
+                <w:vanish w:val="false"/>
                 <w:color w:val="1155CC"/>
                 <w:u w:val="single"/>
               </w:rPr>
@@ -1535,6 +1581,7 @@
               <w:rPr>
                 <w:webHidden/>
                 <w:rStyle w:val="IndexLink"/>
+                <w:vanish w:val="false"/>
                 <w:color w:val="1155CC"/>
                 <w:u w:val="single"/>
               </w:rPr>
@@ -1557,6 +1604,7 @@
               <w:rPr>
                 <w:webHidden/>
                 <w:rStyle w:val="IndexLink"/>
+                <w:vanish w:val="false"/>
                 <w:color w:val="1155CC"/>
                 <w:u w:val="single"/>
               </w:rPr>
@@ -1579,6 +1627,7 @@
               <w:rPr>
                 <w:webHidden/>
                 <w:rStyle w:val="IndexLink"/>
+                <w:vanish w:val="false"/>
                 <w:color w:val="1155CC"/>
                 <w:u w:val="single"/>
               </w:rPr>
@@ -1592,6 +1641,7 @@
       <w:pPr>
         <w:pStyle w:val="Heading1"/>
         <w:spacing w:before="0" w:after="0"/>
+        <w:contextualSpacing/>
         <w:rPr/>
       </w:pPr>
       <w:bookmarkStart w:id="14" w:name="_fulgh8sf1ocg"/>
@@ -1616,7 +1666,10 @@
         </w:rPr>
       </w:pPr>
       <w:r>
-        <w:rPr/>
+        <w:rPr>
+          <w:b/>
+          <w:color w:val="B7B7B7"/>
+        </w:rPr>
       </w:r>
     </w:p>
     <w:p>
@@ -1635,7 +1688,6 @@
       </w:pPr>
       <w:r>
         <w:rPr>
-          <w:rFonts w:ascii="Arial" w:hAnsi="Arial"/>
           <w:b w:val="false"/>
           <w:bCs w:val="false"/>
           <w:color w:val="000000"/>
@@ -1666,6 +1718,7 @@
       <w:pPr>
         <w:pStyle w:val="Heading1"/>
         <w:spacing w:before="0" w:after="0"/>
+        <w:contextualSpacing/>
         <w:rPr/>
       </w:pPr>
       <w:bookmarkStart w:id="15" w:name="_757cx6xm46zb"/>
@@ -1679,6 +1732,7 @@
       <w:pPr>
         <w:pStyle w:val="Heading2"/>
         <w:spacing w:before="0" w:after="0"/>
+        <w:contextualSpacing/>
         <w:rPr/>
       </w:pPr>
       <w:bookmarkStart w:id="16" w:name="_pi1c1upmo8jt"/>
@@ -1745,7 +1799,6 @@
               <w:keepNext w:val="false"/>
               <w:keepLines w:val="false"/>
               <w:widowControl w:val="false"/>
-              <w:pBdr/>
               <w:shd w:val="clear" w:fill="auto"/>
               <w:spacing w:lineRule="auto" w:line="240" w:before="0" w:after="0"/>
               <w:ind w:left="0" w:right="0" w:hanging="0"/>
@@ -1782,7 +1835,6 @@
               <w:keepNext w:val="false"/>
               <w:keepLines w:val="false"/>
               <w:widowControl w:val="false"/>
-              <w:pBdr/>
               <w:shd w:val="clear" w:fill="auto"/>
               <w:spacing w:lineRule="auto" w:line="240" w:before="0" w:after="0"/>
               <w:ind w:left="0" w:right="0" w:hanging="0"/>
@@ -1822,7 +1874,6 @@
               <w:keepNext w:val="false"/>
               <w:keepLines w:val="false"/>
               <w:widowControl w:val="false"/>
-              <w:pBdr/>
               <w:shd w:val="clear" w:fill="auto"/>
               <w:spacing w:lineRule="auto" w:line="240" w:before="0" w:after="0"/>
               <w:ind w:left="0" w:right="0" w:hanging="0"/>
@@ -1854,7 +1905,6 @@
               <w:keepNext w:val="false"/>
               <w:keepLines w:val="false"/>
               <w:widowControl w:val="false"/>
-              <w:pBdr/>
               <w:shd w:val="clear" w:fill="auto"/>
               <w:spacing w:lineRule="auto" w:line="240" w:before="0" w:after="0"/>
               <w:ind w:left="0" w:right="0" w:hanging="0"/>
@@ -1868,7 +1918,6 @@
             </w:pPr>
             <w:r>
               <w:rPr>
-                <w:rFonts w:ascii="Arial" w:hAnsi="Arial"/>
                 <w:b w:val="false"/>
                 <w:i w:val="false"/>
                 <w:caps w:val="false"/>
@@ -1928,7 +1977,6 @@
             <w:pPr>
               <w:pStyle w:val="Normal"/>
               <w:widowControl w:val="false"/>
-              <w:pBdr/>
               <w:shd w:val="clear" w:fill="auto"/>
               <w:spacing w:lineRule="auto" w:line="240" w:before="0" w:after="0"/>
               <w:ind w:left="0" w:right="0" w:hanging="0"/>
@@ -1936,6 +1984,8 @@
               <w:rPr>
                 <w:rFonts w:ascii="Arial" w:hAnsi="Arial"/>
                 <w:b w:val="false"/>
+                <w:b w:val="false"/>
+                <w:i w:val="false"/>
                 <w:i w:val="false"/>
                 <w:caps w:val="false"/>
                 <w:smallCaps w:val="false"/>
@@ -1947,7 +1997,6 @@
             </w:pPr>
             <w:r>
               <w:rPr>
-                <w:rFonts w:ascii="Arial" w:hAnsi="Arial"/>
                 <w:b w:val="false"/>
                 <w:i w:val="false"/>
                 <w:caps w:val="false"/>
@@ -1977,6 +2026,7 @@
       <w:pPr>
         <w:pStyle w:val="Heading2"/>
         <w:spacing w:before="0" w:after="0"/>
+        <w:contextualSpacing/>
         <w:rPr/>
       </w:pPr>
       <w:bookmarkStart w:id="17" w:name="_s0p6ihti6jgk"/>
@@ -1990,6 +2040,7 @@
       <w:pPr>
         <w:pStyle w:val="Heading3"/>
         <w:spacing w:before="0" w:after="0"/>
+        <w:contextualSpacing/>
         <w:rPr>
           <w:b/>
           <w:b/>
@@ -1997,7 +2048,10 @@
         </w:rPr>
       </w:pPr>
       <w:r>
-        <w:rPr/>
+        <w:rPr>
+          <w:b/>
+          <w:color w:val="B7B7B7"/>
+        </w:rPr>
       </w:r>
     </w:p>
     <w:p>
@@ -2047,30 +2101,7 @@
           <w:vertAlign w:val="baseline"/>
           <w:lang w:val="en" w:eastAsia="zh-CN" w:bidi="hi-IN"/>
         </w:rPr>
-        <w:t xml:space="preserve">Figure 1 shows the </w:t>
-      </w:r>
-      <w:r>
-        <w:rPr>
-          <w:rFonts w:eastAsia="Arial" w:cs="Arial"/>
-          <w:b w:val="false"/>
-          <w:bCs w:val="false"/>
-          <w:i w:val="false"/>
-          <w:caps w:val="false"/>
-          <w:smallCaps w:val="false"/>
-          <w:strike w:val="false"/>
-          <w:dstrike w:val="false"/>
-          <w:color w:val="000000"/>
-          <w:spacing w:val="0"/>
-          <w:kern w:val="0"/>
-          <w:position w:val="0"/>
-          <w:sz w:val="22"/>
-          <w:sz w:val="22"/>
-          <w:szCs w:val="22"/>
-          <w:u w:val="none"/>
-          <w:vertAlign w:val="baseline"/>
-          <w:lang w:val="en" w:eastAsia="zh-CN" w:bidi="hi-IN"/>
-        </w:rPr>
-        <w:t>preliminary architeture for the lane assistance system.</w:t>
+        <w:t>Figure 1 shows the preliminary architeture for the lane assistance system.</w:t>
       </w:r>
     </w:p>
     <w:p>
@@ -2084,13 +2115,14 @@
         </w:rPr>
       </w:pPr>
       <w:r>
-        <w:rPr/>
-      </w:r>
-      <w:r>
+        <w:rPr>
+          <w:b/>
+          <w:color w:val="B7B7B7"/>
+        </w:rPr>
         <mc:AlternateContent>
           <mc:Choice Requires="wps">
             <w:drawing>
-              <wp:anchor behindDoc="0" distT="0" distB="0" distL="0" distR="0" simplePos="0" locked="0" layoutInCell="1" allowOverlap="1" relativeHeight="5">
+              <wp:anchor behindDoc="0" distT="0" distB="0" distL="0" distR="0" simplePos="0" locked="0" layoutInCell="1" allowOverlap="1" relativeHeight="4">
                 <wp:simplePos x="0" y="0"/>
                 <wp:positionH relativeFrom="column">
                   <wp:align>center</wp:align>
@@ -2098,36 +2130,52 @@
                 <wp:positionV relativeFrom="paragraph">
                   <wp:posOffset>635</wp:posOffset>
                 </wp:positionV>
-                <wp:extent cx="5943600" cy="3619500"/>
+                <wp:extent cx="5944235" cy="3985895"/>
                 <wp:effectExtent l="0" t="0" r="0" b="0"/>
                 <wp:wrapSquare wrapText="bothSides"/>
                 <wp:docPr id="4" name="Frame1"/>
                 <a:graphic xmlns:a="http://schemas.openxmlformats.org/drawingml/2006/main">
                   <a:graphicData uri="http://schemas.microsoft.com/office/word/2010/wordprocessingShape">
                     <wps:wsp>
-                      <wps:cNvSpPr txBox="1"/>
+                      <wps:cNvSpPr/>
                       <wps:spPr>
                         <a:xfrm>
                           <a:off x="0" y="0"/>
-                          <a:ext cx="5943600" cy="3619500"/>
+                          <a:ext cx="5943600" cy="3985200"/>
                         </a:xfrm>
-                        <a:prstGeom prst="rect"/>
+                        <a:prstGeom prst="rect">
+                          <a:avLst/>
+                        </a:prstGeom>
+                        <a:noFill/>
+                        <a:ln>
+                          <a:noFill/>
+                        </a:ln>
                       </wps:spPr>
+                      <wps:style>
+                        <a:lnRef idx="0"/>
+                        <a:fillRef idx="0"/>
+                        <a:effectRef idx="0"/>
+                        <a:fontRef idx="minor"/>
+                      </wps:style>
                       <wps:txbx>
                         <w:txbxContent>
                           <w:p>
                             <w:pPr>
                               <w:pStyle w:val="Figure"/>
                               <w:spacing w:before="120" w:after="120"/>
-                              <w:rPr/>
+                              <w:rPr>
+                                <w:color w:val="000000"/>
+                              </w:rPr>
                             </w:pPr>
                             <w:r>
-                              <w:rPr/>
+                              <w:rPr>
+                                <w:color w:val="000000"/>
+                              </w:rPr>
                               <w:drawing>
                                 <wp:inline distT="0" distB="0" distL="0" distR="0">
                                   <wp:extent cx="5943600" cy="3343275"/>
                                   <wp:effectExtent l="0" t="0" r="0" b="0"/>
-                                  <wp:docPr id="5" name="Image1" descr=""/>
+                                  <wp:docPr id="6" name="Image1" descr=""/>
                                   <wp:cNvGraphicFramePr>
                                     <a:graphicFrameLocks xmlns:a="http://schemas.openxmlformats.org/drawingml/2006/main" noChangeAspect="1"/>
                                   </wp:cNvGraphicFramePr>
@@ -2135,7 +2183,7 @@
                                     <a:graphicData uri="http://schemas.openxmlformats.org/drawingml/2006/picture">
                                       <pic:pic xmlns:pic="http://schemas.openxmlformats.org/drawingml/2006/picture">
                                         <pic:nvPicPr>
-                                          <pic:cNvPr id="5" name="Image1" descr=""/>
+                                          <pic:cNvPr id="6" name="Image1" descr=""/>
                                           <pic:cNvPicPr>
                                             <a:picLocks noChangeAspect="1" noChangeArrowheads="1"/>
                                           </pic:cNvPicPr>
@@ -2164,11 +2212,13 @@
                             <w:r>
                               <w:rPr>
                                 <w:vanish/>
+                                <w:color w:val="000000"/>
                               </w:rPr>
                               <w:br/>
                             </w:r>
                             <w:r>
                               <w:rPr>
+                                <w:color w:val="000000"/>
                                 <w:sz w:val="20"/>
                                 <w:szCs w:val="20"/>
                               </w:rPr>
@@ -2176,6 +2226,7 @@
                             </w:r>
                             <w:r>
                               <w:rPr>
+                                <w:color w:val="000000"/>
                                 <w:sz w:val="20"/>
                                 <w:szCs w:val="20"/>
                               </w:rPr>
@@ -2211,29 +2262,16 @@
                             </w:r>
                             <w:r>
                               <w:rPr>
+                                <w:color w:val="000000"/>
                                 <w:sz w:val="20"/>
                                 <w:szCs w:val="20"/>
                               </w:rPr>
-                              <w:t>: Lane Ass</w:t>
-                            </w:r>
-                            <w:r>
-                              <w:rPr>
-                                <w:sz w:val="20"/>
-                                <w:szCs w:val="20"/>
-                              </w:rPr>
-                              <w:t>i</w:t>
-                            </w:r>
-                            <w:r>
-                              <w:rPr>
-                                <w:sz w:val="20"/>
-                                <w:szCs w:val="20"/>
-                              </w:rPr>
-                              <w:t>stance System Architecture</w:t>
+                              <w:t>: Lane Assistance System Architecture</w:t>
                             </w:r>
                           </w:p>
                         </w:txbxContent>
                       </wps:txbx>
-                      <wps:bodyPr anchor="t" lIns="0" tIns="0" rIns="0" bIns="0">
+                      <wps:bodyPr lIns="0" rIns="0" tIns="0" bIns="0">
                         <a:noAutofit/>
                       </wps:bodyPr>
                     </wps:wsp>
@@ -2244,22 +2282,29 @@
           </mc:Choice>
           <mc:Fallback>
             <w:pict>
-              <v:rect style="position:absolute;rotation:0;width:468pt;height:285pt;mso-wrap-distance-left:0pt;mso-wrap-distance-right:0pt;mso-wrap-distance-top:0pt;mso-wrap-distance-bottom:0pt;margin-top:0pt;mso-position-vertical:top;mso-position-vertical-relative:text;margin-left:0pt;mso-position-horizontal:center;mso-position-horizontal-relative:text">
-                <v:textbox inset="0in,0in,0in,0in">
+              <v:rect id="shape_0" ID="Frame1" stroked="f" style="position:absolute;margin-left:0pt;margin-top:0.05pt;width:467.95pt;height:313.75pt;mso-position-horizontal:center">
+                <w10:wrap type="square"/>
+                <v:fill o:detectmouseclick="t" on="false"/>
+                <v:stroke color="#3465a4" joinstyle="round" endcap="flat"/>
+                <v:textbox>
                   <w:txbxContent>
                     <w:p>
                       <w:pPr>
                         <w:pStyle w:val="Figure"/>
                         <w:spacing w:before="120" w:after="120"/>
-                        <w:rPr/>
+                        <w:rPr>
+                          <w:color w:val="000000"/>
+                        </w:rPr>
                       </w:pPr>
                       <w:r>
-                        <w:rPr/>
+                        <w:rPr>
+                          <w:color w:val="000000"/>
+                        </w:rPr>
                         <w:drawing>
                           <wp:inline distT="0" distB="0" distL="0" distR="0">
                             <wp:extent cx="5943600" cy="3343275"/>
                             <wp:effectExtent l="0" t="0" r="0" b="0"/>
-                            <wp:docPr id="6" name="Image1" descr=""/>
+                            <wp:docPr id="7" name="Image1" descr=""/>
                             <wp:cNvGraphicFramePr>
                               <a:graphicFrameLocks xmlns:a="http://schemas.openxmlformats.org/drawingml/2006/main" noChangeAspect="1"/>
                             </wp:cNvGraphicFramePr>
@@ -2267,7 +2312,7 @@
                               <a:graphicData uri="http://schemas.openxmlformats.org/drawingml/2006/picture">
                                 <pic:pic xmlns:pic="http://schemas.openxmlformats.org/drawingml/2006/picture">
                                   <pic:nvPicPr>
-                                    <pic:cNvPr id="6" name="Image1" descr=""/>
+                                    <pic:cNvPr id="7" name="Image1" descr=""/>
                                     <pic:cNvPicPr>
                                       <a:picLocks noChangeAspect="1" noChangeArrowheads="1"/>
                                     </pic:cNvPicPr>
@@ -2296,11 +2341,13 @@
                       <w:r>
                         <w:rPr>
                           <w:vanish/>
+                          <w:color w:val="000000"/>
                         </w:rPr>
                         <w:br/>
                       </w:r>
                       <w:r>
                         <w:rPr>
+                          <w:color w:val="000000"/>
                           <w:sz w:val="20"/>
                           <w:szCs w:val="20"/>
                         </w:rPr>
@@ -2308,6 +2355,7 @@
                       </w:r>
                       <w:r>
                         <w:rPr>
+                          <w:color w:val="000000"/>
                           <w:sz w:val="20"/>
                           <w:szCs w:val="20"/>
                         </w:rPr>
@@ -2343,29 +2391,15 @@
                       </w:r>
                       <w:r>
                         <w:rPr>
+                          <w:color w:val="000000"/>
                           <w:sz w:val="20"/>
                           <w:szCs w:val="20"/>
                         </w:rPr>
-                        <w:t>: Lane Ass</w:t>
-                      </w:r>
-                      <w:r>
-                        <w:rPr>
-                          <w:sz w:val="20"/>
-                          <w:szCs w:val="20"/>
-                        </w:rPr>
-                        <w:t>i</w:t>
-                      </w:r>
-                      <w:r>
-                        <w:rPr>
-                          <w:sz w:val="20"/>
-                          <w:szCs w:val="20"/>
-                        </w:rPr>
-                        <w:t>stance System Architecture</w:t>
+                        <w:t>: Lane Assistance System Architecture</w:t>
                       </w:r>
                     </w:p>
                   </w:txbxContent>
                 </v:textbox>
-                <w10:wrap type="square"/>
               </v:rect>
             </w:pict>
           </mc:Fallback>
@@ -2383,13 +2417,17 @@
         </w:rPr>
       </w:pPr>
       <w:r>
-        <w:rPr/>
+        <w:rPr>
+          <w:b/>
+          <w:color w:val="B7B7B7"/>
+        </w:rPr>
       </w:r>
     </w:p>
     <w:p>
       <w:pPr>
         <w:pStyle w:val="Heading3"/>
         <w:spacing w:before="0" w:after="0"/>
+        <w:contextualSpacing/>
         <w:rPr/>
       </w:pPr>
       <w:bookmarkStart w:id="18" w:name="_cqb49updinx4"/>
@@ -2456,7 +2494,6 @@
               <w:keepNext w:val="false"/>
               <w:keepLines w:val="false"/>
               <w:widowControl w:val="false"/>
-              <w:pBdr/>
               <w:shd w:val="clear" w:fill="auto"/>
               <w:spacing w:lineRule="auto" w:line="240" w:before="0" w:after="0"/>
               <w:ind w:left="0" w:right="0" w:hanging="0"/>
@@ -2493,7 +2530,6 @@
               <w:keepNext w:val="false"/>
               <w:keepLines w:val="false"/>
               <w:widowControl w:val="false"/>
-              <w:pBdr/>
               <w:shd w:val="clear" w:fill="auto"/>
               <w:spacing w:lineRule="auto" w:line="240" w:before="0" w:after="0"/>
               <w:ind w:left="0" w:right="0" w:hanging="0"/>
@@ -2533,7 +2569,6 @@
               <w:keepNext w:val="false"/>
               <w:keepLines w:val="false"/>
               <w:widowControl w:val="false"/>
-              <w:pBdr/>
               <w:shd w:val="clear" w:fill="auto"/>
               <w:spacing w:lineRule="auto" w:line="240" w:before="0" w:after="0"/>
               <w:ind w:left="0" w:right="0" w:hanging="0"/>
@@ -2565,7 +2600,6 @@
               <w:keepNext w:val="false"/>
               <w:keepLines w:val="false"/>
               <w:widowControl w:val="false"/>
-              <w:pBdr/>
               <w:shd w:val="clear" w:fill="auto"/>
               <w:spacing w:lineRule="auto" w:line="240" w:before="0" w:after="0"/>
               <w:ind w:left="0" w:right="0" w:hanging="0"/>
@@ -2600,7 +2634,6 @@
               <w:keepNext w:val="false"/>
               <w:keepLines w:val="false"/>
               <w:widowControl w:val="false"/>
-              <w:pBdr/>
               <w:shd w:val="clear" w:fill="auto"/>
               <w:spacing w:lineRule="auto" w:line="240" w:before="0" w:after="0"/>
               <w:ind w:left="0" w:right="0" w:hanging="0"/>
@@ -2632,7 +2665,6 @@
               <w:keepNext w:val="false"/>
               <w:keepLines w:val="false"/>
               <w:widowControl w:val="false"/>
-              <w:pBdr/>
               <w:shd w:val="clear" w:fill="auto"/>
               <w:spacing w:lineRule="auto" w:line="240" w:before="0" w:after="0"/>
               <w:ind w:left="0" w:right="0" w:hanging="0"/>
@@ -2641,11 +2673,7 @@
             </w:pPr>
             <w:r>
               <w:rPr/>
-              <w:t xml:space="preserve">Based on the received images, detects lane lines and determines when the vehicle leaves the lane by mistake. Sends departure warning signal to the Car Display ECU. </w:t>
-            </w:r>
-            <w:r>
-              <w:rPr/>
-              <w:t>Send estimated torque required to the Electronic Power Steering ECU.</w:t>
+              <w:t>Based on the received images, detects lane lines and determines when the vehicle leaves the lane by mistake. Sends departure warning signal to the Car Display ECU. Send estimated torque required to the Electronic Power Steering ECU.</w:t>
             </w:r>
           </w:p>
         </w:tc>
@@ -2697,7 +2725,6 @@
               <w:keepNext w:val="false"/>
               <w:keepLines w:val="false"/>
               <w:widowControl w:val="false"/>
-              <w:pBdr/>
               <w:shd w:val="clear" w:fill="auto"/>
               <w:spacing w:lineRule="auto" w:line="240" w:before="0" w:after="0"/>
               <w:ind w:left="0" w:right="0" w:hanging="0"/>
@@ -2732,7 +2759,6 @@
               <w:keepNext w:val="false"/>
               <w:keepLines w:val="false"/>
               <w:widowControl w:val="false"/>
-              <w:pBdr/>
               <w:shd w:val="clear" w:fill="auto"/>
               <w:spacing w:lineRule="auto" w:line="240" w:before="0" w:after="0"/>
               <w:ind w:left="0" w:right="0" w:hanging="0"/>
@@ -2764,7 +2790,6 @@
               <w:keepNext w:val="false"/>
               <w:keepLines w:val="false"/>
               <w:widowControl w:val="false"/>
-              <w:pBdr/>
               <w:shd w:val="clear" w:fill="auto"/>
               <w:spacing w:lineRule="auto" w:line="240" w:before="0" w:after="0"/>
               <w:ind w:left="0" w:right="0" w:hanging="0"/>
@@ -2799,7 +2824,6 @@
               <w:keepNext w:val="false"/>
               <w:keepLines w:val="false"/>
               <w:widowControl w:val="false"/>
-              <w:pBdr/>
               <w:shd w:val="clear" w:fill="auto"/>
               <w:spacing w:lineRule="auto" w:line="240" w:before="0" w:after="0"/>
               <w:ind w:left="0" w:right="0" w:hanging="0"/>
@@ -2831,7 +2855,6 @@
               <w:keepNext w:val="false"/>
               <w:keepLines w:val="false"/>
               <w:widowControl w:val="false"/>
-              <w:pBdr/>
               <w:shd w:val="clear" w:fill="auto"/>
               <w:spacing w:lineRule="auto" w:line="240" w:before="0" w:after="0"/>
               <w:ind w:left="0" w:right="0" w:hanging="0"/>
@@ -2866,7 +2889,6 @@
               <w:keepNext w:val="false"/>
               <w:keepLines w:val="false"/>
               <w:widowControl w:val="false"/>
-              <w:pBdr/>
               <w:shd w:val="clear" w:fill="auto"/>
               <w:spacing w:lineRule="auto" w:line="240" w:before="0" w:after="0"/>
               <w:ind w:left="0" w:right="0" w:hanging="0"/>
@@ -2898,7 +2920,6 @@
               <w:keepNext w:val="false"/>
               <w:keepLines w:val="false"/>
               <w:widowControl w:val="false"/>
-              <w:pBdr/>
               <w:shd w:val="clear" w:fill="auto"/>
               <w:spacing w:lineRule="auto" w:line="240" w:before="0" w:after="0"/>
               <w:ind w:left="0" w:right="0" w:hanging="0"/>
@@ -2933,7 +2954,6 @@
               <w:keepNext w:val="false"/>
               <w:keepLines w:val="false"/>
               <w:widowControl w:val="false"/>
-              <w:pBdr/>
               <w:shd w:val="clear" w:fill="auto"/>
               <w:spacing w:lineRule="auto" w:line="240" w:before="0" w:after="0"/>
               <w:ind w:left="0" w:right="0" w:hanging="0"/>
@@ -2965,7 +2985,6 @@
               <w:keepNext w:val="false"/>
               <w:keepLines w:val="false"/>
               <w:widowControl w:val="false"/>
-              <w:pBdr/>
               <w:shd w:val="clear" w:fill="auto"/>
               <w:spacing w:lineRule="auto" w:line="240" w:before="0" w:after="0"/>
               <w:ind w:left="0" w:right="0" w:hanging="0"/>
@@ -2994,6 +3013,7 @@
       <w:pPr>
         <w:pStyle w:val="Heading1"/>
         <w:spacing w:before="0" w:after="0"/>
+        <w:contextualSpacing/>
         <w:rPr/>
       </w:pPr>
       <w:bookmarkStart w:id="19" w:name="_v8l7qfui8b16"/>
@@ -3086,6 +3106,7 @@
       <w:pPr>
         <w:pStyle w:val="Heading2"/>
         <w:spacing w:before="0" w:after="0"/>
+        <w:contextualSpacing/>
         <w:rPr/>
       </w:pPr>
       <w:bookmarkStart w:id="20" w:name="_mtn6qbhgsr36"/>
@@ -3093,30 +3114,6 @@
       <w:r>
         <w:rPr/>
         <w:t>Functional Safety Analysis</w:t>
-      </w:r>
-    </w:p>
-    <w:p>
-      <w:pPr>
-        <w:pStyle w:val="Normal"/>
-        <w:spacing w:before="0" w:after="0"/>
-        <w:rPr/>
-      </w:pPr>
-      <w:r>
-        <w:rPr/>
-      </w:r>
-    </w:p>
-    <w:p>
-      <w:pPr>
-        <w:pStyle w:val="Normal"/>
-        <w:spacing w:before="0" w:after="0"/>
-        <w:rPr/>
-      </w:pPr>
-      <w:r>
-        <w:rPr>
-          <w:b/>
-          <w:color w:val="B7B7B7"/>
-        </w:rPr>
-        <w:t>[Instructions: Fill in the functional safety analysis table below.]</w:t>
       </w:r>
     </w:p>
     <w:p>
@@ -3178,7 +3175,6 @@
               <w:keepNext w:val="false"/>
               <w:keepLines w:val="false"/>
               <w:widowControl w:val="false"/>
-              <w:pBdr/>
               <w:shd w:val="clear" w:fill="auto"/>
               <w:spacing w:lineRule="auto" w:line="240" w:before="0" w:after="0"/>
               <w:ind w:left="0" w:right="0" w:hanging="0"/>
@@ -3215,7 +3211,6 @@
               <w:keepNext w:val="false"/>
               <w:keepLines w:val="false"/>
               <w:widowControl w:val="false"/>
-              <w:pBdr/>
               <w:shd w:val="clear" w:fill="auto"/>
               <w:spacing w:lineRule="auto" w:line="240" w:before="0" w:after="0"/>
               <w:ind w:left="0" w:right="0" w:hanging="0"/>
@@ -3252,7 +3247,6 @@
               <w:keepNext w:val="false"/>
               <w:keepLines w:val="false"/>
               <w:widowControl w:val="false"/>
-              <w:pBdr/>
               <w:shd w:val="clear" w:fill="auto"/>
               <w:spacing w:lineRule="auto" w:line="240" w:before="0" w:after="0"/>
               <w:ind w:left="0" w:right="0" w:hanging="0"/>
@@ -3289,7 +3283,6 @@
               <w:keepNext w:val="false"/>
               <w:keepLines w:val="false"/>
               <w:widowControl w:val="false"/>
-              <w:pBdr/>
               <w:shd w:val="clear" w:fill="auto"/>
               <w:spacing w:lineRule="auto" w:line="240" w:before="0" w:after="0"/>
               <w:ind w:left="0" w:right="0" w:hanging="0"/>
@@ -3329,7 +3322,6 @@
               <w:keepNext w:val="false"/>
               <w:keepLines w:val="false"/>
               <w:widowControl w:val="false"/>
-              <w:pBdr/>
               <w:shd w:val="clear" w:fill="auto"/>
               <w:spacing w:lineRule="auto" w:line="240" w:before="0" w:after="0"/>
               <w:ind w:left="0" w:right="0" w:hanging="0"/>
@@ -3361,7 +3353,6 @@
               <w:keepNext w:val="false"/>
               <w:keepLines w:val="false"/>
               <w:widowControl w:val="false"/>
-              <w:pBdr/>
               <w:shd w:val="clear" w:fill="auto"/>
               <w:spacing w:lineRule="auto" w:line="240" w:before="0" w:after="0"/>
               <w:ind w:left="0" w:right="0" w:hanging="0"/>
@@ -3393,7 +3384,6 @@
               <w:keepNext w:val="false"/>
               <w:keepLines w:val="false"/>
               <w:widowControl w:val="false"/>
-              <w:pBdr/>
               <w:shd w:val="clear" w:fill="auto"/>
               <w:spacing w:lineRule="auto" w:line="240" w:before="0" w:after="0"/>
               <w:ind w:left="0" w:right="0" w:hanging="0"/>
@@ -3402,6 +3392,7 @@
             </w:pPr>
             <w:r>
               <w:rPr/>
+              <w:t>MORE</w:t>
             </w:r>
           </w:p>
         </w:tc>
@@ -3421,18 +3412,54 @@
           <w:p>
             <w:pPr>
               <w:pStyle w:val="Normal"/>
-              <w:keepNext w:val="false"/>
-              <w:keepLines w:val="false"/>
-              <w:widowControl w:val="false"/>
-              <w:pBdr/>
+              <w:widowControl w:val="false"/>
               <w:shd w:val="clear" w:fill="auto"/>
               <w:spacing w:lineRule="auto" w:line="240" w:before="0" w:after="0"/>
               <w:ind w:left="0" w:right="0" w:hanging="0"/>
               <w:jc w:val="left"/>
-              <w:rPr/>
-            </w:pPr>
-            <w:r>
-              <w:rPr/>
+              <w:rPr>
+                <w:rFonts w:ascii="Arial" w:hAnsi="Arial" w:eastAsia="Arial" w:cs="Arial"/>
+                <w:b w:val="false"/>
+                <w:b w:val="false"/>
+                <w:i w:val="false"/>
+                <w:i w:val="false"/>
+                <w:caps w:val="false"/>
+                <w:smallCaps w:val="false"/>
+                <w:strike w:val="false"/>
+                <w:dstrike w:val="false"/>
+                <w:color w:val="000000"/>
+                <w:spacing w:val="0"/>
+                <w:kern w:val="0"/>
+                <w:position w:val="0"/>
+                <w:sz w:val="22"/>
+                <w:sz w:val="22"/>
+                <w:szCs w:val="22"/>
+                <w:u w:val="none"/>
+                <w:vertAlign w:val="baseline"/>
+                <w:lang w:val="en" w:eastAsia="zh-CN" w:bidi="hi-IN"/>
+              </w:rPr>
+            </w:pPr>
+            <w:r>
+              <w:rPr>
+                <w:rFonts w:eastAsia="Arial" w:cs="Arial"/>
+                <w:b w:val="false"/>
+                <w:i w:val="false"/>
+                <w:caps w:val="false"/>
+                <w:smallCaps w:val="false"/>
+                <w:strike w:val="false"/>
+                <w:dstrike w:val="false"/>
+                <w:color w:val="000000"/>
+                <w:spacing w:val="0"/>
+                <w:kern w:val="0"/>
+                <w:position w:val="0"/>
+                <w:sz w:val="22"/>
+                <w:sz w:val="22"/>
+                <w:szCs w:val="22"/>
+                <w:u w:val="none"/>
+                <w:vertAlign w:val="baseline"/>
+                <w:lang w:val="en" w:eastAsia="zh-CN" w:bidi="hi-IN"/>
+              </w:rPr>
+              <w:t>The lane departure warning function applies an oscillating torque with very high torque amplitude (above limit)</w:t>
             </w:r>
           </w:p>
         </w:tc>
@@ -3458,7 +3485,6 @@
               <w:keepNext w:val="false"/>
               <w:keepLines w:val="false"/>
               <w:widowControl w:val="false"/>
-              <w:pBdr/>
               <w:shd w:val="clear" w:fill="auto"/>
               <w:spacing w:lineRule="auto" w:line="240" w:before="0" w:after="0"/>
               <w:ind w:left="0" w:right="0" w:hanging="0"/>
@@ -3516,7 +3542,6 @@
               <w:keepNext w:val="false"/>
               <w:keepLines w:val="false"/>
               <w:widowControl w:val="false"/>
-              <w:pBdr/>
               <w:shd w:val="clear" w:fill="auto"/>
               <w:spacing w:lineRule="auto" w:line="240" w:before="0" w:after="0"/>
               <w:ind w:left="0" w:right="0" w:hanging="0"/>
@@ -3525,6 +3550,7 @@
             </w:pPr>
             <w:r>
               <w:rPr/>
+              <w:t>MORE</w:t>
             </w:r>
           </w:p>
         </w:tc>
@@ -3546,21 +3572,98 @@
               <w:pStyle w:val="Normal"/>
               <w:widowControl w:val="false"/>
               <w:spacing w:lineRule="auto" w:line="240" w:before="0" w:after="0"/>
-              <w:rPr/>
-            </w:pPr>
-            <w:r>
-              <w:rPr/>
-            </w:r>
-          </w:p>
-          <w:p>
-            <w:pPr>
-              <w:pStyle w:val="Normal"/>
-              <w:widowControl w:val="false"/>
-              <w:spacing w:lineRule="auto" w:line="240" w:before="0" w:after="0"/>
-              <w:rPr/>
-            </w:pPr>
-            <w:r>
-              <w:rPr/>
+              <w:rPr>
+                <w:rFonts w:ascii="Arial" w:hAnsi="Arial" w:eastAsia="Arial" w:cs="Arial"/>
+                <w:b w:val="false"/>
+                <w:b w:val="false"/>
+                <w:i w:val="false"/>
+                <w:i w:val="false"/>
+                <w:caps w:val="false"/>
+                <w:smallCaps w:val="false"/>
+                <w:strike w:val="false"/>
+                <w:dstrike w:val="false"/>
+                <w:color w:val="000000"/>
+                <w:spacing w:val="0"/>
+                <w:kern w:val="0"/>
+                <w:position w:val="0"/>
+                <w:sz w:val="22"/>
+                <w:sz w:val="22"/>
+                <w:szCs w:val="22"/>
+                <w:u w:val="none"/>
+                <w:vertAlign w:val="baseline"/>
+                <w:lang w:val="en" w:eastAsia="zh-CN" w:bidi="hi-IN"/>
+              </w:rPr>
+            </w:pPr>
+            <w:r>
+              <w:rPr>
+                <w:rFonts w:eastAsia="Arial" w:cs="Arial"/>
+                <w:b w:val="false"/>
+                <w:i w:val="false"/>
+                <w:caps w:val="false"/>
+                <w:smallCaps w:val="false"/>
+                <w:strike w:val="false"/>
+                <w:dstrike w:val="false"/>
+                <w:color w:val="000000"/>
+                <w:spacing w:val="0"/>
+                <w:kern w:val="0"/>
+                <w:position w:val="0"/>
+                <w:sz w:val="22"/>
+                <w:sz w:val="22"/>
+                <w:szCs w:val="22"/>
+                <w:u w:val="none"/>
+                <w:vertAlign w:val="baseline"/>
+                <w:lang w:val="en" w:eastAsia="zh-CN" w:bidi="hi-IN"/>
+              </w:rPr>
+              <w:t>The lane departure warning function applies an oscillating torque with very high torque frequency (above limit)</w:t>
+            </w:r>
+          </w:p>
+          <w:p>
+            <w:pPr>
+              <w:pStyle w:val="Normal"/>
+              <w:widowControl w:val="false"/>
+              <w:spacing w:lineRule="auto" w:line="240" w:before="0" w:after="0"/>
+              <w:rPr>
+                <w:rFonts w:ascii="Arial" w:hAnsi="Arial" w:eastAsia="Arial" w:cs="Arial"/>
+                <w:b w:val="false"/>
+                <w:b w:val="false"/>
+                <w:i w:val="false"/>
+                <w:i w:val="false"/>
+                <w:caps w:val="false"/>
+                <w:smallCaps w:val="false"/>
+                <w:strike w:val="false"/>
+                <w:dstrike w:val="false"/>
+                <w:color w:val="000000"/>
+                <w:spacing w:val="0"/>
+                <w:kern w:val="0"/>
+                <w:position w:val="0"/>
+                <w:sz w:val="22"/>
+                <w:sz w:val="22"/>
+                <w:szCs w:val="22"/>
+                <w:u w:val="none"/>
+                <w:vertAlign w:val="baseline"/>
+                <w:lang w:val="en" w:eastAsia="zh-CN" w:bidi="hi-IN"/>
+              </w:rPr>
+            </w:pPr>
+            <w:r>
+              <w:rPr>
+                <w:rFonts w:eastAsia="Arial" w:cs="Arial"/>
+                <w:b w:val="false"/>
+                <w:i w:val="false"/>
+                <w:caps w:val="false"/>
+                <w:smallCaps w:val="false"/>
+                <w:strike w:val="false"/>
+                <w:dstrike w:val="false"/>
+                <w:color w:val="000000"/>
+                <w:spacing w:val="0"/>
+                <w:kern w:val="0"/>
+                <w:position w:val="0"/>
+                <w:sz w:val="22"/>
+                <w:sz w:val="22"/>
+                <w:szCs w:val="22"/>
+                <w:u w:val="none"/>
+                <w:vertAlign w:val="baseline"/>
+                <w:lang w:val="en" w:eastAsia="zh-CN" w:bidi="hi-IN"/>
+              </w:rPr>
             </w:r>
           </w:p>
         </w:tc>
@@ -3586,7 +3689,6 @@
               <w:keepNext w:val="false"/>
               <w:keepLines w:val="false"/>
               <w:widowControl w:val="false"/>
-              <w:pBdr/>
               <w:shd w:val="clear" w:fill="auto"/>
               <w:spacing w:lineRule="auto" w:line="240" w:before="0" w:after="0"/>
               <w:ind w:left="0" w:right="0" w:hanging="0"/>
@@ -3618,7 +3720,6 @@
               <w:keepNext w:val="false"/>
               <w:keepLines w:val="false"/>
               <w:widowControl w:val="false"/>
-              <w:pBdr/>
               <w:shd w:val="clear" w:fill="auto"/>
               <w:spacing w:lineRule="auto" w:line="240" w:before="0" w:after="0"/>
               <w:ind w:left="0" w:right="0" w:hanging="0"/>
@@ -3650,7 +3751,6 @@
               <w:keepNext w:val="false"/>
               <w:keepLines w:val="false"/>
               <w:widowControl w:val="false"/>
-              <w:pBdr/>
               <w:shd w:val="clear" w:fill="auto"/>
               <w:spacing w:lineRule="auto" w:line="240" w:before="0" w:after="0"/>
               <w:ind w:left="0" w:right="0" w:hanging="0"/>
@@ -3659,6 +3759,7 @@
             </w:pPr>
             <w:r>
               <w:rPr/>
+              <w:t>NO</w:t>
             </w:r>
           </w:p>
         </w:tc>
@@ -3680,10 +3781,49 @@
               <w:pStyle w:val="Normal"/>
               <w:widowControl w:val="false"/>
               <w:spacing w:before="0" w:after="0"/>
-              <w:rPr/>
-            </w:pPr>
-            <w:r>
-              <w:rPr/>
+              <w:rPr>
+                <w:rFonts w:ascii="Arial" w:hAnsi="Arial" w:eastAsia="Arial" w:cs="Arial"/>
+                <w:b w:val="false"/>
+                <w:b w:val="false"/>
+                <w:i w:val="false"/>
+                <w:i w:val="false"/>
+                <w:caps w:val="false"/>
+                <w:smallCaps w:val="false"/>
+                <w:strike w:val="false"/>
+                <w:dstrike w:val="false"/>
+                <w:color w:val="000000"/>
+                <w:spacing w:val="0"/>
+                <w:kern w:val="0"/>
+                <w:position w:val="0"/>
+                <w:sz w:val="22"/>
+                <w:sz w:val="22"/>
+                <w:szCs w:val="22"/>
+                <w:u w:val="none"/>
+                <w:vertAlign w:val="baseline"/>
+                <w:lang w:val="en" w:eastAsia="zh-CN" w:bidi="hi-IN"/>
+              </w:rPr>
+            </w:pPr>
+            <w:r>
+              <w:rPr>
+                <w:rFonts w:eastAsia="Arial" w:cs="Arial"/>
+                <w:b w:val="false"/>
+                <w:i w:val="false"/>
+                <w:caps w:val="false"/>
+                <w:smallCaps w:val="false"/>
+                <w:strike w:val="false"/>
+                <w:dstrike w:val="false"/>
+                <w:color w:val="000000"/>
+                <w:spacing w:val="0"/>
+                <w:kern w:val="0"/>
+                <w:position w:val="0"/>
+                <w:sz w:val="22"/>
+                <w:sz w:val="22"/>
+                <w:szCs w:val="22"/>
+                <w:u w:val="none"/>
+                <w:vertAlign w:val="baseline"/>
+                <w:lang w:val="en" w:eastAsia="zh-CN" w:bidi="hi-IN"/>
+              </w:rPr>
+              <w:t>The lane keeping assistance function is not limited in time duration which leads to misuse as an autonomous driving function.</w:t>
             </w:r>
           </w:p>
         </w:tc>
@@ -3703,27 +3843,18 @@
       <w:pPr>
         <w:pStyle w:val="Heading2"/>
         <w:spacing w:before="0" w:after="0"/>
-        <w:rPr/>
+        <w:contextualSpacing/>
+        <w:rPr>
+          <w:b/>
+          <w:b/>
+          <w:color w:val="B7B7B7"/>
+        </w:rPr>
       </w:pPr>
       <w:bookmarkStart w:id="21" w:name="_frlc9y84ede8"/>
       <w:bookmarkEnd w:id="21"/>
       <w:r>
         <w:rPr/>
         <w:t>Functional Safety Requirements</w:t>
-      </w:r>
-    </w:p>
-    <w:p>
-      <w:pPr>
-        <w:pStyle w:val="Normal"/>
-        <w:spacing w:before="0" w:after="0"/>
-        <w:rPr/>
-      </w:pPr>
-      <w:r>
-        <w:rPr>
-          <w:b/>
-          <w:color w:val="B7B7B7"/>
-        </w:rPr>
-        <w:t>[Instructions: Fill in the functional safety requirements for the lane departure warning ]</w:t>
       </w:r>
     </w:p>
     <w:p>
@@ -3780,17 +3911,17 @@
         <w:tblLook w:val="0600"/>
       </w:tblPr>
       <w:tblGrid>
-        <w:gridCol w:w="1529"/>
+        <w:gridCol w:w="1528"/>
         <w:gridCol w:w="4501"/>
         <w:gridCol w:w="360"/>
         <w:gridCol w:w="1245"/>
-        <w:gridCol w:w="1920"/>
+        <w:gridCol w:w="1921"/>
       </w:tblGrid>
       <w:tr>
         <w:trPr/>
         <w:tc>
           <w:tcPr>
-            <w:tcW w:w="1529" w:type="dxa"/>
+            <w:tcW w:w="1528" w:type="dxa"/>
             <w:tcBorders>
               <w:top w:val="single" w:sz="8" w:space="0" w:color="000001"/>
               <w:left w:val="single" w:sz="8" w:space="0" w:color="000001"/>
@@ -3807,7 +3938,6 @@
               <w:keepNext w:val="false"/>
               <w:keepLines w:val="false"/>
               <w:widowControl w:val="false"/>
-              <w:pBdr/>
               <w:shd w:val="clear" w:fill="auto"/>
               <w:spacing w:lineRule="auto" w:line="240" w:before="0" w:after="0"/>
               <w:ind w:left="0" w:right="0" w:hanging="0"/>
@@ -3844,7 +3974,6 @@
               <w:keepNext w:val="false"/>
               <w:keepLines w:val="false"/>
               <w:widowControl w:val="false"/>
-              <w:pBdr/>
               <w:shd w:val="clear" w:fill="auto"/>
               <w:spacing w:lineRule="auto" w:line="240" w:before="0" w:after="0"/>
               <w:ind w:left="0" w:right="0" w:hanging="0"/>
@@ -3881,7 +4010,6 @@
               <w:keepNext w:val="false"/>
               <w:keepLines w:val="false"/>
               <w:widowControl w:val="false"/>
-              <w:pBdr/>
               <w:shd w:val="clear" w:fill="auto"/>
               <w:spacing w:lineRule="auto" w:line="240" w:before="0" w:after="0"/>
               <w:ind w:left="0" w:right="0" w:hanging="0"/>
@@ -3918,7 +4046,6 @@
               <w:keepNext w:val="false"/>
               <w:keepLines w:val="false"/>
               <w:widowControl w:val="false"/>
-              <w:pBdr/>
               <w:shd w:val="clear" w:fill="auto"/>
               <w:spacing w:lineRule="auto" w:line="240" w:before="0" w:after="0"/>
               <w:ind w:left="0" w:right="0" w:hanging="0"/>
@@ -3938,7 +4065,7 @@
         </w:tc>
         <w:tc>
           <w:tcPr>
-            <w:tcW w:w="1920" w:type="dxa"/>
+            <w:tcW w:w="1921" w:type="dxa"/>
             <w:tcBorders>
               <w:top w:val="single" w:sz="8" w:space="0" w:color="000001"/>
               <w:left w:val="single" w:sz="8" w:space="0" w:color="000001"/>
@@ -3955,7 +4082,6 @@
               <w:keepNext w:val="false"/>
               <w:keepLines w:val="false"/>
               <w:widowControl w:val="false"/>
-              <w:pBdr/>
               <w:shd w:val="clear" w:fill="auto"/>
               <w:spacing w:lineRule="auto" w:line="240" w:before="0" w:after="0"/>
               <w:ind w:left="0" w:right="0" w:hanging="0"/>
@@ -3978,7 +4104,7 @@
         <w:trPr/>
         <w:tc>
           <w:tcPr>
-            <w:tcW w:w="1529" w:type="dxa"/>
+            <w:tcW w:w="1528" w:type="dxa"/>
             <w:tcBorders>
               <w:top w:val="single" w:sz="8" w:space="0" w:color="000001"/>
               <w:left w:val="single" w:sz="8" w:space="0" w:color="000001"/>
@@ -3995,7 +4121,6 @@
               <w:keepNext w:val="false"/>
               <w:keepLines w:val="false"/>
               <w:widowControl w:val="false"/>
-              <w:pBdr/>
               <w:shd w:val="clear" w:fill="auto"/>
               <w:spacing w:lineRule="auto" w:line="240" w:before="0" w:after="0"/>
               <w:ind w:left="0" w:right="0" w:hanging="0"/>
@@ -4013,7 +4138,6 @@
               <w:keepNext w:val="false"/>
               <w:keepLines w:val="false"/>
               <w:widowControl w:val="false"/>
-              <w:pBdr/>
               <w:shd w:val="clear" w:fill="auto"/>
               <w:spacing w:lineRule="auto" w:line="240" w:before="0" w:after="0"/>
               <w:ind w:left="0" w:right="0" w:hanging="0"/>
@@ -4031,7 +4155,6 @@
               <w:keepNext w:val="false"/>
               <w:keepLines w:val="false"/>
               <w:widowControl w:val="false"/>
-              <w:pBdr/>
               <w:shd w:val="clear" w:fill="auto"/>
               <w:spacing w:lineRule="auto" w:line="240" w:before="0" w:after="0"/>
               <w:ind w:left="0" w:right="0" w:hanging="0"/>
@@ -4049,7 +4172,6 @@
               <w:keepNext w:val="false"/>
               <w:keepLines w:val="false"/>
               <w:widowControl w:val="false"/>
-              <w:pBdr/>
               <w:shd w:val="clear" w:fill="auto"/>
               <w:spacing w:lineRule="auto" w:line="240" w:before="0" w:after="0"/>
               <w:ind w:left="0" w:right="0" w:hanging="0"/>
@@ -4084,6 +4206,7 @@
             </w:pPr>
             <w:r>
               <w:rPr/>
+              <w:t>The lane keeping item shall ensure that the lane departure oscillating torque amplitude is below Max_Torque_Amplitude</w:t>
             </w:r>
           </w:p>
         </w:tc>
@@ -4106,7 +4229,6 @@
               <w:keepNext w:val="false"/>
               <w:keepLines w:val="false"/>
               <w:widowControl w:val="false"/>
-              <w:pBdr/>
               <w:shd w:val="clear" w:fill="auto"/>
               <w:spacing w:lineRule="auto" w:line="240" w:before="0" w:after="0"/>
               <w:ind w:left="0" w:right="0" w:hanging="0"/>
@@ -4115,6 +4237,7 @@
             </w:pPr>
             <w:r>
               <w:rPr/>
+              <w:t>C</w:t>
             </w:r>
           </w:p>
         </w:tc>
@@ -4137,7 +4260,6 @@
               <w:keepNext w:val="false"/>
               <w:keepLines w:val="false"/>
               <w:widowControl w:val="false"/>
-              <w:pBdr/>
               <w:shd w:val="clear" w:fill="auto"/>
               <w:spacing w:lineRule="auto" w:line="240" w:before="0" w:after="0"/>
               <w:ind w:left="0" w:right="0" w:hanging="0"/>
@@ -4146,12 +4268,13 @@
             </w:pPr>
             <w:r>
               <w:rPr/>
-            </w:r>
-          </w:p>
-        </w:tc>
-        <w:tc>
-          <w:tcPr>
-            <w:tcW w:w="1920" w:type="dxa"/>
+              <w:t>50 ms</w:t>
+            </w:r>
+          </w:p>
+        </w:tc>
+        <w:tc>
+          <w:tcPr>
+            <w:tcW w:w="1921" w:type="dxa"/>
             <w:tcBorders>
               <w:top w:val="single" w:sz="8" w:space="0" w:color="000001"/>
               <w:left w:val="single" w:sz="8" w:space="0" w:color="000001"/>
@@ -4168,7 +4291,6 @@
               <w:keepNext w:val="false"/>
               <w:keepLines w:val="false"/>
               <w:widowControl w:val="false"/>
-              <w:pBdr/>
               <w:shd w:val="clear" w:fill="auto"/>
               <w:spacing w:lineRule="auto" w:line="240" w:before="0" w:after="0"/>
               <w:ind w:left="0" w:right="0" w:hanging="0"/>
@@ -4177,6 +4299,7 @@
             </w:pPr>
             <w:r>
               <w:rPr/>
+              <w:t>Vibration torque is zero</w:t>
             </w:r>
           </w:p>
         </w:tc>
@@ -4185,7 +4308,7 @@
         <w:trPr/>
         <w:tc>
           <w:tcPr>
-            <w:tcW w:w="1529" w:type="dxa"/>
+            <w:tcW w:w="1528" w:type="dxa"/>
             <w:tcBorders>
               <w:top w:val="single" w:sz="8" w:space="0" w:color="000001"/>
               <w:left w:val="single" w:sz="8" w:space="0" w:color="000001"/>
@@ -4267,6 +4390,7 @@
             </w:pPr>
             <w:r>
               <w:rPr/>
+              <w:t xml:space="preserve">The lane keeping item shall ensure that the lane departure oscillating torque is below Max_Torque_Frequency </w:t>
             </w:r>
           </w:p>
         </w:tc>
@@ -4289,7 +4413,6 @@
               <w:keepNext w:val="false"/>
               <w:keepLines w:val="false"/>
               <w:widowControl w:val="false"/>
-              <w:pBdr/>
               <w:shd w:val="clear" w:fill="auto"/>
               <w:spacing w:lineRule="auto" w:line="240" w:before="0" w:after="0"/>
               <w:ind w:left="0" w:right="0" w:hanging="0"/>
@@ -4298,6 +4421,7 @@
             </w:pPr>
             <w:r>
               <w:rPr/>
+              <w:t>C</w:t>
             </w:r>
           </w:p>
         </w:tc>
@@ -4320,7 +4444,6 @@
               <w:keepNext w:val="false"/>
               <w:keepLines w:val="false"/>
               <w:widowControl w:val="false"/>
-              <w:pBdr/>
               <w:shd w:val="clear" w:fill="auto"/>
               <w:spacing w:lineRule="auto" w:line="240" w:before="0" w:after="0"/>
               <w:ind w:left="0" w:right="0" w:hanging="0"/>
@@ -4329,12 +4452,13 @@
             </w:pPr>
             <w:r>
               <w:rPr/>
-            </w:r>
-          </w:p>
-        </w:tc>
-        <w:tc>
-          <w:tcPr>
-            <w:tcW w:w="1920" w:type="dxa"/>
+              <w:t>50 ms</w:t>
+            </w:r>
+          </w:p>
+        </w:tc>
+        <w:tc>
+          <w:tcPr>
+            <w:tcW w:w="1921" w:type="dxa"/>
             <w:tcBorders>
               <w:top w:val="single" w:sz="8" w:space="0" w:color="000001"/>
               <w:left w:val="single" w:sz="8" w:space="0" w:color="000001"/>
@@ -4351,7 +4475,6 @@
               <w:keepNext w:val="false"/>
               <w:keepLines w:val="false"/>
               <w:widowControl w:val="false"/>
-              <w:pBdr/>
               <w:shd w:val="clear" w:fill="auto"/>
               <w:spacing w:lineRule="auto" w:line="240" w:before="0" w:after="0"/>
               <w:ind w:left="0" w:right="0" w:hanging="0"/>
@@ -4360,6 +4483,7 @@
             </w:pPr>
             <w:r>
               <w:rPr/>
+              <w:t>Vibration torque is zero</w:t>
             </w:r>
           </w:p>
         </w:tc>
@@ -4648,7 +4772,94 @@
               <w:rPr/>
             </w:pPr>
             <w:r>
-              <w:rPr/>
+              <w:rPr>
+                <w:rStyle w:val="StrongEmphasis"/>
+                <w:rFonts w:eastAsia="Arial" w:cs="Arial"/>
+                <w:b w:val="false"/>
+                <w:i w:val="false"/>
+                <w:caps w:val="false"/>
+                <w:smallCaps w:val="false"/>
+                <w:strike w:val="false"/>
+                <w:dstrike w:val="false"/>
+                <w:color w:val="000000"/>
+                <w:spacing w:val="0"/>
+                <w:kern w:val="0"/>
+                <w:position w:val="0"/>
+                <w:sz w:val="22"/>
+                <w:sz w:val="22"/>
+                <w:szCs w:val="22"/>
+                <w:u w:val="none"/>
+                <w:vertAlign w:val="baseline"/>
+                <w:lang w:val="en" w:eastAsia="zh-CN" w:bidi="hi-IN"/>
+              </w:rPr>
+              <w:t xml:space="preserve">Test and </w:t>
+            </w:r>
+            <w:r>
+              <w:rPr>
+                <w:rStyle w:val="StrongEmphasis"/>
+                <w:rFonts w:eastAsia="Arial" w:cs="Arial"/>
+                <w:b w:val="false"/>
+                <w:i w:val="false"/>
+                <w:caps w:val="false"/>
+                <w:smallCaps w:val="false"/>
+                <w:strike w:val="false"/>
+                <w:dstrike w:val="false"/>
+                <w:color w:val="000000"/>
+                <w:spacing w:val="0"/>
+                <w:kern w:val="0"/>
+                <w:position w:val="0"/>
+                <w:sz w:val="22"/>
+                <w:sz w:val="22"/>
+                <w:szCs w:val="22"/>
+                <w:u w:val="none"/>
+                <w:vertAlign w:val="baseline"/>
+                <w:lang w:val="en" w:eastAsia="zh-CN" w:bidi="hi-IN"/>
+              </w:rPr>
+              <w:t xml:space="preserve">Validate </w:t>
+            </w:r>
+            <w:r>
+              <w:rPr>
+                <w:rFonts w:eastAsia="Arial" w:cs="Arial"/>
+                <w:b w:val="false"/>
+                <w:i w:val="false"/>
+                <w:caps w:val="false"/>
+                <w:smallCaps w:val="false"/>
+                <w:strike w:val="false"/>
+                <w:dstrike w:val="false"/>
+                <w:color w:val="000000"/>
+                <w:spacing w:val="0"/>
+                <w:kern w:val="0"/>
+                <w:position w:val="0"/>
+                <w:sz w:val="22"/>
+                <w:sz w:val="22"/>
+                <w:szCs w:val="22"/>
+                <w:u w:val="none"/>
+                <w:vertAlign w:val="baseline"/>
+                <w:lang w:val="en" w:eastAsia="zh-CN" w:bidi="hi-IN"/>
+              </w:rPr>
+              <w:t xml:space="preserve">that we chose a reasonable Max_Torque_Amplitude value </w:t>
+            </w:r>
+            <w:r>
+              <w:rPr>
+                <w:rFonts w:eastAsia="Arial" w:cs="Arial"/>
+                <w:b w:val="false"/>
+                <w:i w:val="false"/>
+                <w:caps w:val="false"/>
+                <w:smallCaps w:val="false"/>
+                <w:strike w:val="false"/>
+                <w:dstrike w:val="false"/>
+                <w:color w:val="000000"/>
+                <w:spacing w:val="0"/>
+                <w:kern w:val="0"/>
+                <w:position w:val="0"/>
+                <w:sz w:val="22"/>
+                <w:sz w:val="22"/>
+                <w:szCs w:val="22"/>
+                <w:u w:val="none"/>
+                <w:vertAlign w:val="baseline"/>
+                <w:lang w:val="en" w:eastAsia="zh-CN" w:bidi="hi-IN"/>
+              </w:rPr>
+              <w:t>for drivers</w:t>
             </w:r>
           </w:p>
         </w:tc>
@@ -4670,10 +4881,203 @@
               <w:pStyle w:val="Normal"/>
               <w:widowControl w:val="false"/>
               <w:spacing w:lineRule="auto" w:line="240" w:before="0" w:after="0"/>
-              <w:rPr/>
-            </w:pPr>
-            <w:r>
-              <w:rPr/>
+              <w:rPr>
+                <w:rFonts w:ascii="Arial" w:hAnsi="Arial" w:eastAsia="Arial" w:cs="Arial"/>
+                <w:b w:val="false"/>
+                <w:b w:val="false"/>
+                <w:i w:val="false"/>
+                <w:i w:val="false"/>
+                <w:caps w:val="false"/>
+                <w:smallCaps w:val="false"/>
+                <w:strike w:val="false"/>
+                <w:dstrike w:val="false"/>
+                <w:color w:val="000000"/>
+                <w:spacing w:val="0"/>
+                <w:kern w:val="0"/>
+                <w:position w:val="0"/>
+                <w:sz w:val="22"/>
+                <w:sz w:val="22"/>
+                <w:szCs w:val="22"/>
+                <w:u w:val="none"/>
+                <w:vertAlign w:val="baseline"/>
+                <w:lang w:val="en" w:eastAsia="zh-CN" w:bidi="hi-IN"/>
+              </w:rPr>
+            </w:pPr>
+            <w:r>
+              <w:rPr>
+                <w:rFonts w:eastAsia="Arial" w:cs="Arial"/>
+                <w:b w:val="false"/>
+                <w:i w:val="false"/>
+                <w:caps w:val="false"/>
+                <w:smallCaps w:val="false"/>
+                <w:strike w:val="false"/>
+                <w:dstrike w:val="false"/>
+                <w:color w:val="000000"/>
+                <w:spacing w:val="0"/>
+                <w:kern w:val="0"/>
+                <w:position w:val="0"/>
+                <w:sz w:val="22"/>
+                <w:sz w:val="22"/>
+                <w:szCs w:val="22"/>
+                <w:u w:val="none"/>
+                <w:vertAlign w:val="baseline"/>
+                <w:lang w:val="en" w:eastAsia="zh-CN" w:bidi="hi-IN"/>
+              </w:rPr>
+              <w:t>If</w:t>
+            </w:r>
+            <w:r>
+              <w:rPr>
+                <w:rFonts w:eastAsia="Arial" w:cs="Arial"/>
+                <w:b w:val="false"/>
+                <w:i w:val="false"/>
+                <w:caps w:val="false"/>
+                <w:smallCaps w:val="false"/>
+                <w:strike w:val="false"/>
+                <w:dstrike w:val="false"/>
+                <w:color w:val="000000"/>
+                <w:spacing w:val="0"/>
+                <w:kern w:val="0"/>
+                <w:position w:val="0"/>
+                <w:sz w:val="22"/>
+                <w:sz w:val="22"/>
+                <w:szCs w:val="22"/>
+                <w:u w:val="none"/>
+                <w:vertAlign w:val="baseline"/>
+                <w:lang w:val="en" w:eastAsia="zh-CN" w:bidi="hi-IN"/>
+              </w:rPr>
+              <w:t xml:space="preserve"> </w:t>
+            </w:r>
+            <w:r>
+              <w:rPr>
+                <w:rFonts w:eastAsia="Arial" w:cs="Arial"/>
+                <w:b w:val="false"/>
+                <w:i w:val="false"/>
+                <w:caps w:val="false"/>
+                <w:smallCaps w:val="false"/>
+                <w:strike w:val="false"/>
+                <w:dstrike w:val="false"/>
+                <w:color w:val="000000"/>
+                <w:spacing w:val="0"/>
+                <w:kern w:val="0"/>
+                <w:position w:val="0"/>
+                <w:sz w:val="22"/>
+                <w:sz w:val="22"/>
+                <w:szCs w:val="22"/>
+                <w:u w:val="none"/>
+                <w:vertAlign w:val="baseline"/>
+                <w:lang w:val="en" w:eastAsia="zh-CN" w:bidi="hi-IN"/>
+              </w:rPr>
+              <w:t>T</w:t>
+            </w:r>
+            <w:r>
+              <w:rPr>
+                <w:rFonts w:eastAsia="Arial" w:cs="Arial"/>
+                <w:b w:val="false"/>
+                <w:i w:val="false"/>
+                <w:caps w:val="false"/>
+                <w:smallCaps w:val="false"/>
+                <w:strike w:val="false"/>
+                <w:dstrike w:val="false"/>
+                <w:color w:val="000000"/>
+                <w:spacing w:val="0"/>
+                <w:kern w:val="0"/>
+                <w:position w:val="0"/>
+                <w:sz w:val="22"/>
+                <w:sz w:val="22"/>
+                <w:szCs w:val="22"/>
+                <w:u w:val="none"/>
+                <w:vertAlign w:val="baseline"/>
+                <w:lang w:val="en" w:eastAsia="zh-CN" w:bidi="hi-IN"/>
+              </w:rPr>
+              <w:t>orque_</w:t>
+            </w:r>
+            <w:r>
+              <w:rPr>
+                <w:rFonts w:eastAsia="Arial" w:cs="Arial"/>
+                <w:b w:val="false"/>
+                <w:i w:val="false"/>
+                <w:caps w:val="false"/>
+                <w:smallCaps w:val="false"/>
+                <w:strike w:val="false"/>
+                <w:dstrike w:val="false"/>
+                <w:color w:val="000000"/>
+                <w:spacing w:val="0"/>
+                <w:kern w:val="0"/>
+                <w:position w:val="0"/>
+                <w:sz w:val="22"/>
+                <w:sz w:val="22"/>
+                <w:szCs w:val="22"/>
+                <w:u w:val="none"/>
+                <w:vertAlign w:val="baseline"/>
+                <w:lang w:val="en" w:eastAsia="zh-CN" w:bidi="hi-IN"/>
+              </w:rPr>
+              <w:t>A</w:t>
+            </w:r>
+            <w:r>
+              <w:rPr>
+                <w:rFonts w:eastAsia="Arial" w:cs="Arial"/>
+                <w:b w:val="false"/>
+                <w:i w:val="false"/>
+                <w:caps w:val="false"/>
+                <w:smallCaps w:val="false"/>
+                <w:strike w:val="false"/>
+                <w:dstrike w:val="false"/>
+                <w:color w:val="000000"/>
+                <w:spacing w:val="0"/>
+                <w:kern w:val="0"/>
+                <w:position w:val="0"/>
+                <w:sz w:val="22"/>
+                <w:sz w:val="22"/>
+                <w:szCs w:val="22"/>
+                <w:u w:val="none"/>
+                <w:vertAlign w:val="baseline"/>
+                <w:lang w:val="en" w:eastAsia="zh-CN" w:bidi="hi-IN"/>
+              </w:rPr>
+              <w:t xml:space="preserve">mplitude </w:t>
+            </w:r>
+            <w:r>
+              <w:rPr>
+                <w:rFonts w:eastAsia="Arial" w:cs="Arial"/>
+                <w:b w:val="false"/>
+                <w:i w:val="false"/>
+                <w:caps w:val="false"/>
+                <w:smallCaps w:val="false"/>
+                <w:strike w:val="false"/>
+                <w:dstrike w:val="false"/>
+                <w:color w:val="000000"/>
+                <w:spacing w:val="0"/>
+                <w:kern w:val="0"/>
+                <w:position w:val="0"/>
+                <w:sz w:val="22"/>
+                <w:sz w:val="22"/>
+                <w:szCs w:val="22"/>
+                <w:u w:val="none"/>
+                <w:vertAlign w:val="baseline"/>
+                <w:lang w:val="en" w:eastAsia="zh-CN" w:bidi="hi-IN"/>
+              </w:rPr>
+              <w:t xml:space="preserve">&gt;= </w:t>
+            </w:r>
+            <w:r>
+              <w:rPr>
+                <w:rFonts w:eastAsia="Arial" w:cs="Arial"/>
+                <w:b w:val="false"/>
+                <w:i w:val="false"/>
+                <w:caps w:val="false"/>
+                <w:smallCaps w:val="false"/>
+                <w:strike w:val="false"/>
+                <w:dstrike w:val="false"/>
+                <w:color w:val="000000"/>
+                <w:spacing w:val="0"/>
+                <w:kern w:val="0"/>
+                <w:position w:val="0"/>
+                <w:sz w:val="22"/>
+                <w:sz w:val="22"/>
+                <w:szCs w:val="22"/>
+                <w:u w:val="none"/>
+                <w:vertAlign w:val="baseline"/>
+                <w:lang w:val="en" w:eastAsia="zh-CN" w:bidi="hi-IN"/>
+              </w:rPr>
+              <w:t>Max_Torque_Amplitude, the lane assistance output is set to zero within the 50 ms fault tolerant time interval</w:t>
             </w:r>
           </w:p>
         </w:tc>
@@ -4763,7 +5167,138 @@
               <w:rPr/>
             </w:pPr>
             <w:r>
-              <w:rPr/>
+              <w:rPr>
+                <w:rStyle w:val="StrongEmphasis"/>
+                <w:rFonts w:eastAsia="Arial" w:cs="Arial"/>
+                <w:b w:val="false"/>
+                <w:i w:val="false"/>
+                <w:caps w:val="false"/>
+                <w:smallCaps w:val="false"/>
+                <w:strike w:val="false"/>
+                <w:dstrike w:val="false"/>
+                <w:color w:val="000000"/>
+                <w:spacing w:val="0"/>
+                <w:kern w:val="0"/>
+                <w:position w:val="0"/>
+                <w:sz w:val="22"/>
+                <w:sz w:val="22"/>
+                <w:szCs w:val="22"/>
+                <w:u w:val="none"/>
+                <w:vertAlign w:val="baseline"/>
+                <w:lang w:val="en" w:eastAsia="zh-CN" w:bidi="hi-IN"/>
+              </w:rPr>
+              <w:t xml:space="preserve">Test and </w:t>
+            </w:r>
+            <w:r>
+              <w:rPr>
+                <w:rStyle w:val="StrongEmphasis"/>
+                <w:rFonts w:eastAsia="Arial" w:cs="Arial"/>
+                <w:b w:val="false"/>
+                <w:i w:val="false"/>
+                <w:caps w:val="false"/>
+                <w:smallCaps w:val="false"/>
+                <w:strike w:val="false"/>
+                <w:dstrike w:val="false"/>
+                <w:color w:val="000000"/>
+                <w:spacing w:val="0"/>
+                <w:kern w:val="0"/>
+                <w:position w:val="0"/>
+                <w:sz w:val="22"/>
+                <w:sz w:val="22"/>
+                <w:szCs w:val="22"/>
+                <w:u w:val="none"/>
+                <w:vertAlign w:val="baseline"/>
+                <w:lang w:val="en" w:eastAsia="zh-CN" w:bidi="hi-IN"/>
+              </w:rPr>
+              <w:t xml:space="preserve">Validate </w:t>
+            </w:r>
+            <w:r>
+              <w:rPr>
+                <w:rFonts w:eastAsia="Arial" w:cs="Arial"/>
+                <w:b w:val="false"/>
+                <w:i w:val="false"/>
+                <w:caps w:val="false"/>
+                <w:smallCaps w:val="false"/>
+                <w:strike w:val="false"/>
+                <w:dstrike w:val="false"/>
+                <w:color w:val="000000"/>
+                <w:spacing w:val="0"/>
+                <w:kern w:val="0"/>
+                <w:position w:val="0"/>
+                <w:sz w:val="22"/>
+                <w:sz w:val="22"/>
+                <w:szCs w:val="22"/>
+                <w:u w:val="none"/>
+                <w:vertAlign w:val="baseline"/>
+                <w:lang w:val="en" w:eastAsia="zh-CN" w:bidi="hi-IN"/>
+              </w:rPr>
+              <w:t>that we chose a reasonable Max_Torque_</w:t>
+            </w:r>
+            <w:r>
+              <w:rPr>
+                <w:rFonts w:eastAsia="Arial" w:cs="Arial"/>
+                <w:b w:val="false"/>
+                <w:i w:val="false"/>
+                <w:caps w:val="false"/>
+                <w:smallCaps w:val="false"/>
+                <w:strike w:val="false"/>
+                <w:dstrike w:val="false"/>
+                <w:color w:val="000000"/>
+                <w:spacing w:val="0"/>
+                <w:kern w:val="0"/>
+                <w:position w:val="0"/>
+                <w:sz w:val="22"/>
+                <w:sz w:val="22"/>
+                <w:szCs w:val="22"/>
+                <w:u w:val="none"/>
+                <w:vertAlign w:val="baseline"/>
+                <w:lang w:val="en" w:eastAsia="zh-CN" w:bidi="hi-IN"/>
+              </w:rPr>
+              <w:t>Frequency</w:t>
+            </w:r>
+            <w:r>
+              <w:rPr>
+                <w:rFonts w:eastAsia="Arial" w:cs="Arial"/>
+                <w:b w:val="false"/>
+                <w:i w:val="false"/>
+                <w:caps w:val="false"/>
+                <w:smallCaps w:val="false"/>
+                <w:strike w:val="false"/>
+                <w:dstrike w:val="false"/>
+                <w:color w:val="000000"/>
+                <w:spacing w:val="0"/>
+                <w:kern w:val="0"/>
+                <w:position w:val="0"/>
+                <w:sz w:val="22"/>
+                <w:sz w:val="22"/>
+                <w:szCs w:val="22"/>
+                <w:u w:val="none"/>
+                <w:vertAlign w:val="baseline"/>
+                <w:lang w:val="en" w:eastAsia="zh-CN" w:bidi="hi-IN"/>
+              </w:rPr>
+              <w:t xml:space="preserve"> value </w:t>
+            </w:r>
+            <w:r>
+              <w:rPr>
+                <w:rFonts w:eastAsia="Arial" w:cs="Arial"/>
+                <w:b w:val="false"/>
+                <w:i w:val="false"/>
+                <w:caps w:val="false"/>
+                <w:smallCaps w:val="false"/>
+                <w:strike w:val="false"/>
+                <w:dstrike w:val="false"/>
+                <w:color w:val="000000"/>
+                <w:spacing w:val="0"/>
+                <w:kern w:val="0"/>
+                <w:position w:val="0"/>
+                <w:sz w:val="22"/>
+                <w:sz w:val="22"/>
+                <w:szCs w:val="22"/>
+                <w:u w:val="none"/>
+                <w:vertAlign w:val="baseline"/>
+                <w:lang w:val="en" w:eastAsia="zh-CN" w:bidi="hi-IN"/>
+              </w:rPr>
+              <w:t>for drivers</w:t>
             </w:r>
           </w:p>
         </w:tc>
@@ -4785,49 +5320,252 @@
               <w:pStyle w:val="Normal"/>
               <w:widowControl w:val="false"/>
               <w:spacing w:lineRule="auto" w:line="240" w:before="0" w:after="0"/>
-              <w:rPr/>
-            </w:pPr>
-            <w:r>
-              <w:rPr/>
+              <w:rPr>
+                <w:rFonts w:ascii="Arial" w:hAnsi="Arial" w:eastAsia="Arial" w:cs="Arial"/>
+                <w:b w:val="false"/>
+                <w:b w:val="false"/>
+                <w:i w:val="false"/>
+                <w:i w:val="false"/>
+                <w:caps w:val="false"/>
+                <w:smallCaps w:val="false"/>
+                <w:strike w:val="false"/>
+                <w:dstrike w:val="false"/>
+                <w:color w:val="000000"/>
+                <w:spacing w:val="0"/>
+                <w:kern w:val="0"/>
+                <w:position w:val="0"/>
+                <w:sz w:val="22"/>
+                <w:sz w:val="22"/>
+                <w:szCs w:val="22"/>
+                <w:u w:val="none"/>
+                <w:vertAlign w:val="baseline"/>
+                <w:lang w:val="en" w:eastAsia="zh-CN" w:bidi="hi-IN"/>
+              </w:rPr>
+            </w:pPr>
+            <w:r>
+              <w:rPr>
+                <w:rFonts w:eastAsia="Arial" w:cs="Arial"/>
+                <w:b w:val="false"/>
+                <w:i w:val="false"/>
+                <w:caps w:val="false"/>
+                <w:smallCaps w:val="false"/>
+                <w:strike w:val="false"/>
+                <w:dstrike w:val="false"/>
+                <w:color w:val="000000"/>
+                <w:spacing w:val="0"/>
+                <w:kern w:val="0"/>
+                <w:position w:val="0"/>
+                <w:sz w:val="22"/>
+                <w:sz w:val="22"/>
+                <w:szCs w:val="22"/>
+                <w:u w:val="none"/>
+                <w:vertAlign w:val="baseline"/>
+                <w:lang w:val="en" w:eastAsia="zh-CN" w:bidi="hi-IN"/>
+              </w:rPr>
+              <w:t>If</w:t>
+            </w:r>
+            <w:r>
+              <w:rPr>
+                <w:rFonts w:eastAsia="Arial" w:cs="Arial"/>
+                <w:b w:val="false"/>
+                <w:i w:val="false"/>
+                <w:caps w:val="false"/>
+                <w:smallCaps w:val="false"/>
+                <w:strike w:val="false"/>
+                <w:dstrike w:val="false"/>
+                <w:color w:val="000000"/>
+                <w:spacing w:val="0"/>
+                <w:kern w:val="0"/>
+                <w:position w:val="0"/>
+                <w:sz w:val="22"/>
+                <w:sz w:val="22"/>
+                <w:szCs w:val="22"/>
+                <w:u w:val="none"/>
+                <w:vertAlign w:val="baseline"/>
+                <w:lang w:val="en" w:eastAsia="zh-CN" w:bidi="hi-IN"/>
+              </w:rPr>
+              <w:t xml:space="preserve"> </w:t>
+            </w:r>
+            <w:r>
+              <w:rPr>
+                <w:rFonts w:eastAsia="Arial" w:cs="Arial"/>
+                <w:b w:val="false"/>
+                <w:i w:val="false"/>
+                <w:caps w:val="false"/>
+                <w:smallCaps w:val="false"/>
+                <w:strike w:val="false"/>
+                <w:dstrike w:val="false"/>
+                <w:color w:val="000000"/>
+                <w:spacing w:val="0"/>
+                <w:kern w:val="0"/>
+                <w:position w:val="0"/>
+                <w:sz w:val="22"/>
+                <w:sz w:val="22"/>
+                <w:szCs w:val="22"/>
+                <w:u w:val="none"/>
+                <w:vertAlign w:val="baseline"/>
+                <w:lang w:val="en" w:eastAsia="zh-CN" w:bidi="hi-IN"/>
+              </w:rPr>
+              <w:t>T</w:t>
+            </w:r>
+            <w:r>
+              <w:rPr>
+                <w:rFonts w:eastAsia="Arial" w:cs="Arial"/>
+                <w:b w:val="false"/>
+                <w:i w:val="false"/>
+                <w:caps w:val="false"/>
+                <w:smallCaps w:val="false"/>
+                <w:strike w:val="false"/>
+                <w:dstrike w:val="false"/>
+                <w:color w:val="000000"/>
+                <w:spacing w:val="0"/>
+                <w:kern w:val="0"/>
+                <w:position w:val="0"/>
+                <w:sz w:val="22"/>
+                <w:sz w:val="22"/>
+                <w:szCs w:val="22"/>
+                <w:u w:val="none"/>
+                <w:vertAlign w:val="baseline"/>
+                <w:lang w:val="en" w:eastAsia="zh-CN" w:bidi="hi-IN"/>
+              </w:rPr>
+              <w:t>orque_</w:t>
+            </w:r>
+            <w:r>
+              <w:rPr>
+                <w:rFonts w:eastAsia="Arial" w:cs="Arial"/>
+                <w:b w:val="false"/>
+                <w:i w:val="false"/>
+                <w:caps w:val="false"/>
+                <w:smallCaps w:val="false"/>
+                <w:strike w:val="false"/>
+                <w:dstrike w:val="false"/>
+                <w:color w:val="000000"/>
+                <w:spacing w:val="0"/>
+                <w:kern w:val="0"/>
+                <w:position w:val="0"/>
+                <w:sz w:val="22"/>
+                <w:sz w:val="22"/>
+                <w:szCs w:val="22"/>
+                <w:u w:val="none"/>
+                <w:vertAlign w:val="baseline"/>
+                <w:lang w:val="en" w:eastAsia="zh-CN" w:bidi="hi-IN"/>
+              </w:rPr>
+              <w:t>Frequency</w:t>
+            </w:r>
+            <w:r>
+              <w:rPr>
+                <w:rFonts w:eastAsia="Arial" w:cs="Arial"/>
+                <w:b w:val="false"/>
+                <w:i w:val="false"/>
+                <w:caps w:val="false"/>
+                <w:smallCaps w:val="false"/>
+                <w:strike w:val="false"/>
+                <w:dstrike w:val="false"/>
+                <w:color w:val="000000"/>
+                <w:spacing w:val="0"/>
+                <w:kern w:val="0"/>
+                <w:position w:val="0"/>
+                <w:sz w:val="22"/>
+                <w:sz w:val="22"/>
+                <w:szCs w:val="22"/>
+                <w:u w:val="none"/>
+                <w:vertAlign w:val="baseline"/>
+                <w:lang w:val="en" w:eastAsia="zh-CN" w:bidi="hi-IN"/>
+              </w:rPr>
+              <w:t xml:space="preserve"> </w:t>
+            </w:r>
+            <w:r>
+              <w:rPr>
+                <w:rFonts w:eastAsia="Arial" w:cs="Arial"/>
+                <w:b w:val="false"/>
+                <w:i w:val="false"/>
+                <w:caps w:val="false"/>
+                <w:smallCaps w:val="false"/>
+                <w:strike w:val="false"/>
+                <w:dstrike w:val="false"/>
+                <w:color w:val="000000"/>
+                <w:spacing w:val="0"/>
+                <w:kern w:val="0"/>
+                <w:position w:val="0"/>
+                <w:sz w:val="22"/>
+                <w:sz w:val="22"/>
+                <w:szCs w:val="22"/>
+                <w:u w:val="none"/>
+                <w:vertAlign w:val="baseline"/>
+                <w:lang w:val="en" w:eastAsia="zh-CN" w:bidi="hi-IN"/>
+              </w:rPr>
+              <w:t xml:space="preserve">&gt;= </w:t>
+            </w:r>
+            <w:r>
+              <w:rPr>
+                <w:rFonts w:eastAsia="Arial" w:cs="Arial"/>
+                <w:b w:val="false"/>
+                <w:i w:val="false"/>
+                <w:caps w:val="false"/>
+                <w:smallCaps w:val="false"/>
+                <w:strike w:val="false"/>
+                <w:dstrike w:val="false"/>
+                <w:color w:val="000000"/>
+                <w:spacing w:val="0"/>
+                <w:kern w:val="0"/>
+                <w:position w:val="0"/>
+                <w:sz w:val="22"/>
+                <w:sz w:val="22"/>
+                <w:szCs w:val="22"/>
+                <w:u w:val="none"/>
+                <w:vertAlign w:val="baseline"/>
+                <w:lang w:val="en" w:eastAsia="zh-CN" w:bidi="hi-IN"/>
+              </w:rPr>
+              <w:t>Max_Torque_</w:t>
+            </w:r>
+            <w:r>
+              <w:rPr>
+                <w:rFonts w:eastAsia="Arial" w:cs="Arial"/>
+                <w:b w:val="false"/>
+                <w:i w:val="false"/>
+                <w:caps w:val="false"/>
+                <w:smallCaps w:val="false"/>
+                <w:strike w:val="false"/>
+                <w:dstrike w:val="false"/>
+                <w:color w:val="000000"/>
+                <w:spacing w:val="0"/>
+                <w:kern w:val="0"/>
+                <w:position w:val="0"/>
+                <w:sz w:val="22"/>
+                <w:sz w:val="22"/>
+                <w:szCs w:val="22"/>
+                <w:u w:val="none"/>
+                <w:vertAlign w:val="baseline"/>
+                <w:lang w:val="en" w:eastAsia="zh-CN" w:bidi="hi-IN"/>
+              </w:rPr>
+              <w:t>Frequency</w:t>
+            </w:r>
+            <w:r>
+              <w:rPr>
+                <w:rFonts w:eastAsia="Arial" w:cs="Arial"/>
+                <w:b w:val="false"/>
+                <w:i w:val="false"/>
+                <w:caps w:val="false"/>
+                <w:smallCaps w:val="false"/>
+                <w:strike w:val="false"/>
+                <w:dstrike w:val="false"/>
+                <w:color w:val="000000"/>
+                <w:spacing w:val="0"/>
+                <w:kern w:val="0"/>
+                <w:position w:val="0"/>
+                <w:sz w:val="22"/>
+                <w:sz w:val="22"/>
+                <w:szCs w:val="22"/>
+                <w:u w:val="none"/>
+                <w:vertAlign w:val="baseline"/>
+                <w:lang w:val="en" w:eastAsia="zh-CN" w:bidi="hi-IN"/>
+              </w:rPr>
+              <w:t>, the lane assistance output is set to zero within the 50 ms fault tolerant time interval</w:t>
             </w:r>
           </w:p>
         </w:tc>
       </w:tr>
     </w:tbl>
-    <w:p>
-      <w:pPr>
-        <w:pStyle w:val="Normal"/>
-        <w:spacing w:before="0" w:after="0"/>
-        <w:rPr/>
-      </w:pPr>
-      <w:r>
-        <w:rPr/>
-      </w:r>
-    </w:p>
-    <w:p>
-      <w:pPr>
-        <w:pStyle w:val="Normal"/>
-        <w:spacing w:before="0" w:after="0"/>
-        <w:rPr/>
-      </w:pPr>
-      <w:r>
-        <w:rPr/>
-      </w:r>
-    </w:p>
-    <w:p>
-      <w:pPr>
-        <w:pStyle w:val="Normal"/>
-        <w:spacing w:before="0" w:after="0"/>
-        <w:rPr/>
-      </w:pPr>
-      <w:r>
-        <w:rPr>
-          <w:b/>
-          <w:color w:val="B7B7B7"/>
-        </w:rPr>
-        <w:t>[Instructions: Fill in the functional safety requirements for the lane keeping assistance]</w:t>
-      </w:r>
-    </w:p>
     <w:p>
       <w:pPr>
         <w:pStyle w:val="Normal"/>
@@ -4892,17 +5630,17 @@
         <w:tblLook w:val="0600"/>
       </w:tblPr>
       <w:tblGrid>
-        <w:gridCol w:w="1529"/>
+        <w:gridCol w:w="1528"/>
         <w:gridCol w:w="4501"/>
         <w:gridCol w:w="360"/>
         <w:gridCol w:w="1245"/>
-        <w:gridCol w:w="1920"/>
+        <w:gridCol w:w="1921"/>
       </w:tblGrid>
       <w:tr>
         <w:trPr/>
         <w:tc>
           <w:tcPr>
-            <w:tcW w:w="1529" w:type="dxa"/>
+            <w:tcW w:w="1528" w:type="dxa"/>
             <w:tcBorders>
               <w:top w:val="single" w:sz="8" w:space="0" w:color="000001"/>
               <w:left w:val="single" w:sz="8" w:space="0" w:color="000001"/>
@@ -5026,7 +5764,7 @@
         </w:tc>
         <w:tc>
           <w:tcPr>
-            <w:tcW w:w="1920" w:type="dxa"/>
+            <w:tcW w:w="1921" w:type="dxa"/>
             <w:tcBorders>
               <w:top w:val="single" w:sz="8" w:space="0" w:color="000001"/>
               <w:left w:val="single" w:sz="8" w:space="0" w:color="000001"/>
@@ -5060,7 +5798,7 @@
         <w:trPr/>
         <w:tc>
           <w:tcPr>
-            <w:tcW w:w="1529" w:type="dxa"/>
+            <w:tcW w:w="1528" w:type="dxa"/>
             <w:tcBorders>
               <w:top w:val="single" w:sz="8" w:space="0" w:color="000001"/>
               <w:left w:val="single" w:sz="8" w:space="0" w:color="000001"/>
@@ -5138,10 +5876,49 @@
               <w:pStyle w:val="Normal"/>
               <w:widowControl w:val="false"/>
               <w:spacing w:before="0" w:after="0"/>
-              <w:rPr/>
-            </w:pPr>
-            <w:r>
-              <w:rPr/>
+              <w:rPr>
+                <w:rFonts w:ascii="Arial" w:hAnsi="Arial" w:eastAsia="Arial" w:cs="Arial"/>
+                <w:b w:val="false"/>
+                <w:b w:val="false"/>
+                <w:i w:val="false"/>
+                <w:i w:val="false"/>
+                <w:caps w:val="false"/>
+                <w:smallCaps w:val="false"/>
+                <w:strike w:val="false"/>
+                <w:dstrike w:val="false"/>
+                <w:color w:val="000000"/>
+                <w:spacing w:val="0"/>
+                <w:kern w:val="0"/>
+                <w:position w:val="0"/>
+                <w:sz w:val="22"/>
+                <w:sz w:val="22"/>
+                <w:szCs w:val="22"/>
+                <w:u w:val="none"/>
+                <w:vertAlign w:val="baseline"/>
+                <w:lang w:val="en" w:eastAsia="zh-CN" w:bidi="hi-IN"/>
+              </w:rPr>
+            </w:pPr>
+            <w:r>
+              <w:rPr>
+                <w:rFonts w:eastAsia="Arial" w:cs="Arial"/>
+                <w:b w:val="false"/>
+                <w:i w:val="false"/>
+                <w:caps w:val="false"/>
+                <w:smallCaps w:val="false"/>
+                <w:strike w:val="false"/>
+                <w:dstrike w:val="false"/>
+                <w:color w:val="000000"/>
+                <w:spacing w:val="0"/>
+                <w:kern w:val="0"/>
+                <w:position w:val="0"/>
+                <w:sz w:val="22"/>
+                <w:sz w:val="22"/>
+                <w:szCs w:val="22"/>
+                <w:u w:val="none"/>
+                <w:vertAlign w:val="baseline"/>
+                <w:lang w:val="en" w:eastAsia="zh-CN" w:bidi="hi-IN"/>
+              </w:rPr>
+              <w:t>The electronic power steering ECU shall ensure that the lane keeping assistance torque is applied for only Max_Duration</w:t>
             </w:r>
           </w:p>
         </w:tc>
@@ -5167,6 +5944,7 @@
             </w:pPr>
             <w:r>
               <w:rPr/>
+              <w:t>B</w:t>
             </w:r>
           </w:p>
         </w:tc>
@@ -5192,31 +5970,38 @@
             </w:pPr>
             <w:r>
               <w:rPr/>
-            </w:r>
-          </w:p>
-        </w:tc>
-        <w:tc>
-          <w:tcPr>
-            <w:tcW w:w="1920" w:type="dxa"/>
-            <w:tcBorders>
-              <w:top w:val="single" w:sz="8" w:space="0" w:color="000001"/>
-              <w:left w:val="single" w:sz="8" w:space="0" w:color="000001"/>
-              <w:bottom w:val="single" w:sz="8" w:space="0" w:color="000001"/>
-              <w:right w:val="single" w:sz="8" w:space="0" w:color="000001"/>
-              <w:insideH w:val="single" w:sz="8" w:space="0" w:color="000001"/>
-              <w:insideV w:val="single" w:sz="8" w:space="0" w:color="000001"/>
-            </w:tcBorders>
-            <w:shd w:fill="auto" w:val="clear"/>
-          </w:tcPr>
-          <w:p>
-            <w:pPr>
-              <w:pStyle w:val="Normal"/>
-              <w:widowControl w:val="false"/>
-              <w:spacing w:lineRule="auto" w:line="240" w:before="0" w:after="0"/>
-              <w:rPr/>
-            </w:pPr>
-            <w:r>
-              <w:rPr/>
+              <w:t>500 ms</w:t>
+            </w:r>
+          </w:p>
+        </w:tc>
+        <w:tc>
+          <w:tcPr>
+            <w:tcW w:w="1921" w:type="dxa"/>
+            <w:tcBorders>
+              <w:top w:val="single" w:sz="8" w:space="0" w:color="000001"/>
+              <w:left w:val="single" w:sz="8" w:space="0" w:color="000001"/>
+              <w:bottom w:val="single" w:sz="8" w:space="0" w:color="000001"/>
+              <w:right w:val="single" w:sz="8" w:space="0" w:color="000001"/>
+              <w:insideH w:val="single" w:sz="8" w:space="0" w:color="000001"/>
+              <w:insideV w:val="single" w:sz="8" w:space="0" w:color="000001"/>
+            </w:tcBorders>
+            <w:shd w:fill="auto" w:val="clear"/>
+          </w:tcPr>
+          <w:p>
+            <w:pPr>
+              <w:pStyle w:val="Normal"/>
+              <w:keepNext w:val="false"/>
+              <w:keepLines w:val="false"/>
+              <w:widowControl w:val="false"/>
+              <w:shd w:val="clear" w:fill="auto"/>
+              <w:spacing w:lineRule="auto" w:line="240" w:before="0" w:after="0"/>
+              <w:ind w:left="0" w:right="0" w:hanging="0"/>
+              <w:jc w:val="left"/>
+              <w:rPr/>
+            </w:pPr>
+            <w:r>
+              <w:rPr/>
+              <w:t>Lane Keeping Assistance torque is zero</w:t>
             </w:r>
           </w:p>
         </w:tc>
@@ -5440,10 +6225,48 @@
               <w:pStyle w:val="Normal"/>
               <w:widowControl w:val="false"/>
               <w:spacing w:lineRule="auto" w:line="240" w:before="0" w:after="0"/>
-              <w:rPr/>
-            </w:pPr>
-            <w:r>
-              <w:rPr/>
+              <w:rPr>
+                <w:rFonts w:ascii="Arial" w:hAnsi="Arial" w:eastAsia="Arial" w:cs="Arial"/>
+                <w:b w:val="false"/>
+                <w:b w:val="false"/>
+                <w:i w:val="false"/>
+                <w:i w:val="false"/>
+                <w:caps w:val="false"/>
+                <w:smallCaps w:val="false"/>
+                <w:strike w:val="false"/>
+                <w:dstrike w:val="false"/>
+                <w:color w:val="000000"/>
+                <w:spacing w:val="0"/>
+                <w:kern w:val="0"/>
+                <w:position w:val="0"/>
+                <w:sz w:val="22"/>
+                <w:sz w:val="22"/>
+                <w:szCs w:val="22"/>
+                <w:u w:val="none"/>
+                <w:vertAlign w:val="baseline"/>
+                <w:lang w:val="en" w:eastAsia="zh-CN" w:bidi="hi-IN"/>
+              </w:rPr>
+            </w:pPr>
+            <w:r>
+              <w:rPr>
+                <w:rFonts w:eastAsia="Arial" w:cs="Arial"/>
+                <w:b w:val="false"/>
+                <w:i w:val="false"/>
+                <w:caps w:val="false"/>
+                <w:smallCaps w:val="false"/>
+                <w:strike w:val="false"/>
+                <w:dstrike w:val="false"/>
+                <w:color w:val="000000"/>
+                <w:spacing w:val="0"/>
+                <w:kern w:val="0"/>
+                <w:position w:val="0"/>
+                <w:sz w:val="22"/>
+                <w:sz w:val="22"/>
+                <w:szCs w:val="22"/>
+                <w:u w:val="none"/>
+                <w:vertAlign w:val="baseline"/>
+                <w:lang w:val="en" w:eastAsia="zh-CN" w:bidi="hi-IN"/>
+              </w:rPr>
               <w:t>Functional</w:t>
             </w:r>
           </w:p>
@@ -5452,10 +6275,48 @@
               <w:pStyle w:val="Normal"/>
               <w:widowControl w:val="false"/>
               <w:spacing w:lineRule="auto" w:line="240" w:before="0" w:after="0"/>
-              <w:rPr/>
-            </w:pPr>
-            <w:r>
-              <w:rPr/>
+              <w:rPr>
+                <w:rFonts w:ascii="Arial" w:hAnsi="Arial" w:eastAsia="Arial" w:cs="Arial"/>
+                <w:b w:val="false"/>
+                <w:b w:val="false"/>
+                <w:i w:val="false"/>
+                <w:i w:val="false"/>
+                <w:caps w:val="false"/>
+                <w:smallCaps w:val="false"/>
+                <w:strike w:val="false"/>
+                <w:dstrike w:val="false"/>
+                <w:color w:val="000000"/>
+                <w:spacing w:val="0"/>
+                <w:kern w:val="0"/>
+                <w:position w:val="0"/>
+                <w:sz w:val="22"/>
+                <w:sz w:val="22"/>
+                <w:szCs w:val="22"/>
+                <w:u w:val="none"/>
+                <w:vertAlign w:val="baseline"/>
+                <w:lang w:val="en" w:eastAsia="zh-CN" w:bidi="hi-IN"/>
+              </w:rPr>
+            </w:pPr>
+            <w:r>
+              <w:rPr>
+                <w:rFonts w:eastAsia="Arial" w:cs="Arial"/>
+                <w:b w:val="false"/>
+                <w:i w:val="false"/>
+                <w:caps w:val="false"/>
+                <w:smallCaps w:val="false"/>
+                <w:strike w:val="false"/>
+                <w:dstrike w:val="false"/>
+                <w:color w:val="000000"/>
+                <w:spacing w:val="0"/>
+                <w:kern w:val="0"/>
+                <w:position w:val="0"/>
+                <w:sz w:val="22"/>
+                <w:sz w:val="22"/>
+                <w:szCs w:val="22"/>
+                <w:u w:val="none"/>
+                <w:vertAlign w:val="baseline"/>
+                <w:lang w:val="en" w:eastAsia="zh-CN" w:bidi="hi-IN"/>
+              </w:rPr>
               <w:t>Safety</w:t>
             </w:r>
           </w:p>
@@ -5464,10 +6325,48 @@
               <w:pStyle w:val="Normal"/>
               <w:widowControl w:val="false"/>
               <w:spacing w:lineRule="auto" w:line="240" w:before="0" w:after="0"/>
-              <w:rPr/>
-            </w:pPr>
-            <w:r>
-              <w:rPr/>
+              <w:rPr>
+                <w:rFonts w:ascii="Arial" w:hAnsi="Arial" w:eastAsia="Arial" w:cs="Arial"/>
+                <w:b w:val="false"/>
+                <w:b w:val="false"/>
+                <w:i w:val="false"/>
+                <w:i w:val="false"/>
+                <w:caps w:val="false"/>
+                <w:smallCaps w:val="false"/>
+                <w:strike w:val="false"/>
+                <w:dstrike w:val="false"/>
+                <w:color w:val="000000"/>
+                <w:spacing w:val="0"/>
+                <w:kern w:val="0"/>
+                <w:position w:val="0"/>
+                <w:sz w:val="22"/>
+                <w:sz w:val="22"/>
+                <w:szCs w:val="22"/>
+                <w:u w:val="none"/>
+                <w:vertAlign w:val="baseline"/>
+                <w:lang w:val="en" w:eastAsia="zh-CN" w:bidi="hi-IN"/>
+              </w:rPr>
+            </w:pPr>
+            <w:r>
+              <w:rPr>
+                <w:rFonts w:eastAsia="Arial" w:cs="Arial"/>
+                <w:b w:val="false"/>
+                <w:i w:val="false"/>
+                <w:caps w:val="false"/>
+                <w:smallCaps w:val="false"/>
+                <w:strike w:val="false"/>
+                <w:dstrike w:val="false"/>
+                <w:color w:val="000000"/>
+                <w:spacing w:val="0"/>
+                <w:kern w:val="0"/>
+                <w:position w:val="0"/>
+                <w:sz w:val="22"/>
+                <w:sz w:val="22"/>
+                <w:szCs w:val="22"/>
+                <w:u w:val="none"/>
+                <w:vertAlign w:val="baseline"/>
+                <w:lang w:val="en" w:eastAsia="zh-CN" w:bidi="hi-IN"/>
+              </w:rPr>
               <w:t>Requirement</w:t>
             </w:r>
           </w:p>
@@ -5476,10 +6375,48 @@
               <w:pStyle w:val="Normal"/>
               <w:widowControl w:val="false"/>
               <w:spacing w:lineRule="auto" w:line="240" w:before="0" w:after="0"/>
-              <w:rPr/>
-            </w:pPr>
-            <w:r>
-              <w:rPr/>
+              <w:rPr>
+                <w:rFonts w:ascii="Arial" w:hAnsi="Arial" w:eastAsia="Arial" w:cs="Arial"/>
+                <w:b w:val="false"/>
+                <w:b w:val="false"/>
+                <w:i w:val="false"/>
+                <w:i w:val="false"/>
+                <w:caps w:val="false"/>
+                <w:smallCaps w:val="false"/>
+                <w:strike w:val="false"/>
+                <w:dstrike w:val="false"/>
+                <w:color w:val="000000"/>
+                <w:spacing w:val="0"/>
+                <w:kern w:val="0"/>
+                <w:position w:val="0"/>
+                <w:sz w:val="22"/>
+                <w:sz w:val="22"/>
+                <w:szCs w:val="22"/>
+                <w:u w:val="none"/>
+                <w:vertAlign w:val="baseline"/>
+                <w:lang w:val="en" w:eastAsia="zh-CN" w:bidi="hi-IN"/>
+              </w:rPr>
+            </w:pPr>
+            <w:r>
+              <w:rPr>
+                <w:rFonts w:eastAsia="Arial" w:cs="Arial"/>
+                <w:b w:val="false"/>
+                <w:i w:val="false"/>
+                <w:caps w:val="false"/>
+                <w:smallCaps w:val="false"/>
+                <w:strike w:val="false"/>
+                <w:dstrike w:val="false"/>
+                <w:color w:val="000000"/>
+                <w:spacing w:val="0"/>
+                <w:kern w:val="0"/>
+                <w:position w:val="0"/>
+                <w:sz w:val="22"/>
+                <w:sz w:val="22"/>
+                <w:szCs w:val="22"/>
+                <w:u w:val="none"/>
+                <w:vertAlign w:val="baseline"/>
+                <w:lang w:val="en" w:eastAsia="zh-CN" w:bidi="hi-IN"/>
+              </w:rPr>
               <w:t>02-01</w:t>
             </w:r>
           </w:p>
@@ -5502,10 +6439,49 @@
               <w:pStyle w:val="Normal"/>
               <w:widowControl w:val="false"/>
               <w:spacing w:before="0" w:after="0"/>
-              <w:rPr/>
-            </w:pPr>
-            <w:r>
-              <w:rPr/>
+              <w:rPr>
+                <w:rFonts w:ascii="Arial" w:hAnsi="Arial" w:eastAsia="Arial" w:cs="Arial"/>
+                <w:b w:val="false"/>
+                <w:b w:val="false"/>
+                <w:i w:val="false"/>
+                <w:i w:val="false"/>
+                <w:caps w:val="false"/>
+                <w:smallCaps w:val="false"/>
+                <w:strike w:val="false"/>
+                <w:dstrike w:val="false"/>
+                <w:color w:val="000000"/>
+                <w:spacing w:val="0"/>
+                <w:kern w:val="0"/>
+                <w:position w:val="0"/>
+                <w:sz w:val="22"/>
+                <w:sz w:val="22"/>
+                <w:szCs w:val="22"/>
+                <w:u w:val="none"/>
+                <w:vertAlign w:val="baseline"/>
+                <w:lang w:val="en" w:eastAsia="zh-CN" w:bidi="hi-IN"/>
+              </w:rPr>
+            </w:pPr>
+            <w:r>
+              <w:rPr>
+                <w:rFonts w:eastAsia="Arial" w:cs="Arial"/>
+                <w:b w:val="false"/>
+                <w:i w:val="false"/>
+                <w:caps w:val="false"/>
+                <w:smallCaps w:val="false"/>
+                <w:strike w:val="false"/>
+                <w:dstrike w:val="false"/>
+                <w:color w:val="000000"/>
+                <w:spacing w:val="0"/>
+                <w:kern w:val="0"/>
+                <w:position w:val="0"/>
+                <w:sz w:val="22"/>
+                <w:sz w:val="22"/>
+                <w:szCs w:val="22"/>
+                <w:u w:val="none"/>
+                <w:vertAlign w:val="baseline"/>
+                <w:lang w:val="en" w:eastAsia="zh-CN" w:bidi="hi-IN"/>
+              </w:rPr>
+              <w:t>Test and validate that the Max_Duration chosen really did dissuade drivers from taking their hands off the wheel.</w:t>
             </w:r>
           </w:p>
         </w:tc>
@@ -5527,10 +6503,49 @@
               <w:pStyle w:val="Normal"/>
               <w:widowControl w:val="false"/>
               <w:spacing w:lineRule="auto" w:line="240" w:before="0" w:after="0"/>
-              <w:rPr/>
-            </w:pPr>
-            <w:r>
-              <w:rPr/>
+              <w:rPr>
+                <w:rFonts w:ascii="Arial" w:hAnsi="Arial" w:eastAsia="Arial" w:cs="Arial"/>
+                <w:b w:val="false"/>
+                <w:b w:val="false"/>
+                <w:i w:val="false"/>
+                <w:i w:val="false"/>
+                <w:caps w:val="false"/>
+                <w:smallCaps w:val="false"/>
+                <w:strike w:val="false"/>
+                <w:dstrike w:val="false"/>
+                <w:color w:val="000000"/>
+                <w:spacing w:val="0"/>
+                <w:kern w:val="0"/>
+                <w:position w:val="0"/>
+                <w:sz w:val="22"/>
+                <w:sz w:val="22"/>
+                <w:szCs w:val="22"/>
+                <w:u w:val="none"/>
+                <w:vertAlign w:val="baseline"/>
+                <w:lang w:val="en" w:eastAsia="zh-CN" w:bidi="hi-IN"/>
+              </w:rPr>
+            </w:pPr>
+            <w:r>
+              <w:rPr>
+                <w:rFonts w:eastAsia="Arial" w:cs="Arial"/>
+                <w:b w:val="false"/>
+                <w:i w:val="false"/>
+                <w:caps w:val="false"/>
+                <w:smallCaps w:val="false"/>
+                <w:strike w:val="false"/>
+                <w:dstrike w:val="false"/>
+                <w:color w:val="000000"/>
+                <w:spacing w:val="0"/>
+                <w:kern w:val="0"/>
+                <w:position w:val="0"/>
+                <w:sz w:val="22"/>
+                <w:sz w:val="22"/>
+                <w:szCs w:val="22"/>
+                <w:u w:val="none"/>
+                <w:vertAlign w:val="baseline"/>
+                <w:lang w:val="en" w:eastAsia="zh-CN" w:bidi="hi-IN"/>
+              </w:rPr>
+              <w:t>The system does turn off if the lane keeping assistance exceeded Max_Duration</w:t>
             </w:r>
           </w:p>
         </w:tc>
@@ -5550,6 +6565,7 @@
       <w:pPr>
         <w:pStyle w:val="Heading2"/>
         <w:spacing w:before="0" w:after="0"/>
+        <w:contextualSpacing/>
         <w:rPr/>
       </w:pPr>
       <w:bookmarkStart w:id="22" w:name="_74udkdvf7nod"/>
@@ -5563,20 +6579,334 @@
       <w:pPr>
         <w:pStyle w:val="Normal"/>
         <w:spacing w:before="0" w:after="0"/>
-        <w:rPr/>
-      </w:pPr>
-      <w:r>
         <w:rPr>
+          <w:b/>
           <w:b/>
           <w:color w:val="B7B7B7"/>
         </w:rPr>
-        <w:t>[Instructions: Include the refined system architecture. Hint: The refined system architecture should include the system architecture from the end of the functional safety lesson including all of the ASIL labels.]</w:t>
+      </w:pPr>
+      <w:r>
+        <w:rPr/>
+      </w:r>
+    </w:p>
+    <w:p>
+      <w:pPr>
+        <w:pStyle w:val="Normal"/>
+        <w:spacing w:before="0" w:after="0"/>
+        <w:rPr>
+          <w:b/>
+          <w:b/>
+          <w:color w:val="B7B7B7"/>
+        </w:rPr>
+      </w:pPr>
+      <w:r>
+        <w:rPr/>
+      </w:r>
+      <w:r>
+        <mc:AlternateContent>
+          <mc:Choice Requires="wps">
+            <w:drawing>
+              <wp:anchor behindDoc="0" distT="0" distB="0" distL="0" distR="0" simplePos="0" locked="0" layoutInCell="1" allowOverlap="1" relativeHeight="8">
+                <wp:simplePos x="0" y="0"/>
+                <wp:positionH relativeFrom="column">
+                  <wp:align>center</wp:align>
+                </wp:positionH>
+                <wp:positionV relativeFrom="paragraph">
+                  <wp:posOffset>635</wp:posOffset>
+                </wp:positionV>
+                <wp:extent cx="5943600" cy="3619500"/>
+                <wp:effectExtent l="0" t="0" r="0" b="0"/>
+                <wp:wrapSquare wrapText="largest"/>
+                <wp:docPr id="8" name="Frame2"/>
+                <a:graphic xmlns:a="http://schemas.openxmlformats.org/drawingml/2006/main">
+                  <a:graphicData uri="http://schemas.microsoft.com/office/word/2010/wordprocessingShape">
+                    <wps:wsp>
+                      <wps:cNvSpPr txBox="1"/>
+                      <wps:spPr>
+                        <a:xfrm>
+                          <a:off x="0" y="0"/>
+                          <a:ext cx="5943600" cy="3619500"/>
+                        </a:xfrm>
+                        <a:prstGeom prst="rect"/>
+                      </wps:spPr>
+                      <wps:txbx>
+                        <w:txbxContent>
+                          <w:p>
+                            <w:pPr>
+                              <w:pStyle w:val="Figure"/>
+                              <w:spacing w:before="120" w:after="120"/>
+                              <w:rPr/>
+                            </w:pPr>
+                            <w:r>
+                              <w:rPr/>
+                              <w:drawing>
+                                <wp:inline distT="0" distB="0" distL="0" distR="0">
+                                  <wp:extent cx="5943600" cy="3343275"/>
+                                  <wp:effectExtent l="0" t="0" r="0" b="0"/>
+                                  <wp:docPr id="9" name="Image2" descr=""/>
+                                  <wp:cNvGraphicFramePr>
+                                    <a:graphicFrameLocks xmlns:a="http://schemas.openxmlformats.org/drawingml/2006/main" noChangeAspect="1"/>
+                                  </wp:cNvGraphicFramePr>
+                                  <a:graphic xmlns:a="http://schemas.openxmlformats.org/drawingml/2006/main">
+                                    <a:graphicData uri="http://schemas.openxmlformats.org/drawingml/2006/picture">
+                                      <pic:pic xmlns:pic="http://schemas.openxmlformats.org/drawingml/2006/picture">
+                                        <pic:nvPicPr>
+                                          <pic:cNvPr id="9" name="Image2" descr=""/>
+                                          <pic:cNvPicPr>
+                                            <a:picLocks noChangeAspect="1" noChangeArrowheads="1"/>
+                                          </pic:cNvPicPr>
+                                        </pic:nvPicPr>
+                                        <pic:blipFill>
+                                          <a:blip r:embed="rId6"/>
+                                          <a:stretch>
+                                            <a:fillRect/>
+                                          </a:stretch>
+                                        </pic:blipFill>
+                                        <pic:spPr bwMode="auto">
+                                          <a:xfrm>
+                                            <a:off x="0" y="0"/>
+                                            <a:ext cx="5943600" cy="3343275"/>
+                                          </a:xfrm>
+                                          <a:prstGeom prst="rect">
+                                            <a:avLst/>
+                                          </a:prstGeom>
+                                        </pic:spPr>
+                                      </pic:pic>
+                                    </a:graphicData>
+                                  </a:graphic>
+                                </wp:inline>
+                              </w:drawing>
+                            </w:r>
+                            <w:r>
+                              <w:rPr>
+                                <w:vanish/>
+                              </w:rPr>
+                              <w:br/>
+                            </w:r>
+                            <w:r>
+                              <w:rPr>
+                                <w:i/>
+                                <w:iCs/>
+                                <w:sz w:val="20"/>
+                                <w:szCs w:val="20"/>
+                              </w:rPr>
+                              <w:t xml:space="preserve">Figure </w:t>
+                            </w:r>
+                            <w:r>
+                              <w:rPr>
+                                <w:i/>
+                                <w:iCs/>
+                                <w:sz w:val="20"/>
+                                <w:szCs w:val="20"/>
+                              </w:rPr>
+                              <w:fldChar w:fldCharType="begin"/>
+                            </w:r>
+                            <w:r>
+                              <w:rPr>
+                                <w:sz w:val="20"/>
+                                <w:i/>
+                                <w:szCs w:val="20"/>
+                                <w:iCs/>
+                              </w:rPr>
+                              <w:instrText> SEQ Figure \* ARABIC </w:instrText>
+                            </w:r>
+                            <w:r>
+                              <w:rPr>
+                                <w:sz w:val="20"/>
+                                <w:i/>
+                                <w:szCs w:val="20"/>
+                                <w:iCs/>
+                              </w:rPr>
+                              <w:fldChar w:fldCharType="separate"/>
+                            </w:r>
+                            <w:r>
+                              <w:rPr>
+                                <w:sz w:val="20"/>
+                                <w:i/>
+                                <w:szCs w:val="20"/>
+                                <w:iCs/>
+                              </w:rPr>
+                              <w:t>2</w:t>
+                            </w:r>
+                            <w:r>
+                              <w:rPr>
+                                <w:sz w:val="20"/>
+                                <w:i/>
+                                <w:szCs w:val="20"/>
+                                <w:iCs/>
+                              </w:rPr>
+                              <w:fldChar w:fldCharType="end"/>
+                            </w:r>
+                            <w:r>
+                              <w:rPr>
+                                <w:i/>
+                                <w:iCs/>
+                                <w:sz w:val="20"/>
+                                <w:szCs w:val="20"/>
+                              </w:rPr>
+                              <w:t>: System ASIL Levels</w:t>
+                            </w:r>
+                          </w:p>
+                        </w:txbxContent>
+                      </wps:txbx>
+                      <wps:bodyPr anchor="t" lIns="0" tIns="0" rIns="0" bIns="0">
+                        <a:noAutofit/>
+                      </wps:bodyPr>
+                    </wps:wsp>
+                  </a:graphicData>
+                </a:graphic>
+              </wp:anchor>
+            </w:drawing>
+          </mc:Choice>
+          <mc:Fallback>
+            <w:pict>
+              <v:rect style="position:absolute;rotation:0;width:468pt;height:285pt;mso-wrap-distance-left:0pt;mso-wrap-distance-right:0pt;mso-wrap-distance-top:0pt;mso-wrap-distance-bottom:0pt;margin-top:0pt;mso-position-vertical:top;mso-position-vertical-relative:text;margin-left:0pt;mso-position-horizontal:center;mso-position-horizontal-relative:text">
+                <v:textbox inset="0in,0in,0in,0in">
+                  <w:txbxContent>
+                    <w:p>
+                      <w:pPr>
+                        <w:pStyle w:val="Figure"/>
+                        <w:spacing w:before="120" w:after="120"/>
+                        <w:rPr/>
+                      </w:pPr>
+                      <w:r>
+                        <w:rPr/>
+                        <w:drawing>
+                          <wp:inline distT="0" distB="0" distL="0" distR="0">
+                            <wp:extent cx="5943600" cy="3343275"/>
+                            <wp:effectExtent l="0" t="0" r="0" b="0"/>
+                            <wp:docPr id="10" name="Image2" descr=""/>
+                            <wp:cNvGraphicFramePr>
+                              <a:graphicFrameLocks xmlns:a="http://schemas.openxmlformats.org/drawingml/2006/main" noChangeAspect="1"/>
+                            </wp:cNvGraphicFramePr>
+                            <a:graphic xmlns:a="http://schemas.openxmlformats.org/drawingml/2006/main">
+                              <a:graphicData uri="http://schemas.openxmlformats.org/drawingml/2006/picture">
+                                <pic:pic xmlns:pic="http://schemas.openxmlformats.org/drawingml/2006/picture">
+                                  <pic:nvPicPr>
+                                    <pic:cNvPr id="10" name="Image2" descr=""/>
+                                    <pic:cNvPicPr>
+                                      <a:picLocks noChangeAspect="1" noChangeArrowheads="1"/>
+                                    </pic:cNvPicPr>
+                                  </pic:nvPicPr>
+                                  <pic:blipFill>
+                                    <a:blip r:embed="rId6"/>
+                                    <a:stretch>
+                                      <a:fillRect/>
+                                    </a:stretch>
+                                  </pic:blipFill>
+                                  <pic:spPr bwMode="auto">
+                                    <a:xfrm>
+                                      <a:off x="0" y="0"/>
+                                      <a:ext cx="5943600" cy="3343275"/>
+                                    </a:xfrm>
+                                    <a:prstGeom prst="rect">
+                                      <a:avLst/>
+                                    </a:prstGeom>
+                                  </pic:spPr>
+                                </pic:pic>
+                              </a:graphicData>
+                            </a:graphic>
+                          </wp:inline>
+                        </w:drawing>
+                      </w:r>
+                      <w:r>
+                        <w:rPr>
+                          <w:vanish/>
+                        </w:rPr>
+                        <w:br/>
+                      </w:r>
+                      <w:r>
+                        <w:rPr>
+                          <w:i/>
+                          <w:iCs/>
+                          <w:sz w:val="20"/>
+                          <w:szCs w:val="20"/>
+                        </w:rPr>
+                        <w:t xml:space="preserve">Figure </w:t>
+                      </w:r>
+                      <w:r>
+                        <w:rPr>
+                          <w:i/>
+                          <w:iCs/>
+                          <w:sz w:val="20"/>
+                          <w:szCs w:val="20"/>
+                        </w:rPr>
+                        <w:fldChar w:fldCharType="begin"/>
+                      </w:r>
+                      <w:r>
+                        <w:rPr>
+                          <w:sz w:val="20"/>
+                          <w:i/>
+                          <w:szCs w:val="20"/>
+                          <w:iCs/>
+                        </w:rPr>
+                        <w:instrText> SEQ Figure \* ARABIC </w:instrText>
+                      </w:r>
+                      <w:r>
+                        <w:rPr>
+                          <w:sz w:val="20"/>
+                          <w:i/>
+                          <w:szCs w:val="20"/>
+                          <w:iCs/>
+                        </w:rPr>
+                        <w:fldChar w:fldCharType="separate"/>
+                      </w:r>
+                      <w:r>
+                        <w:rPr>
+                          <w:sz w:val="20"/>
+                          <w:i/>
+                          <w:szCs w:val="20"/>
+                          <w:iCs/>
+                        </w:rPr>
+                        <w:t>2</w:t>
+                      </w:r>
+                      <w:r>
+                        <w:rPr>
+                          <w:sz w:val="20"/>
+                          <w:i/>
+                          <w:szCs w:val="20"/>
+                          <w:iCs/>
+                        </w:rPr>
+                        <w:fldChar w:fldCharType="end"/>
+                      </w:r>
+                      <w:r>
+                        <w:rPr>
+                          <w:i/>
+                          <w:iCs/>
+                          <w:sz w:val="20"/>
+                          <w:szCs w:val="20"/>
+                        </w:rPr>
+                        <w:t>: System ASIL Levels</w:t>
+                      </w:r>
+                    </w:p>
+                  </w:txbxContent>
+                </v:textbox>
+                <w10:wrap type="square" side="largest"/>
+              </v:rect>
+            </w:pict>
+          </mc:Fallback>
+        </mc:AlternateContent>
+      </w:r>
+    </w:p>
+    <w:p>
+      <w:pPr>
+        <w:pStyle w:val="Normal"/>
+        <w:spacing w:before="0" w:after="0"/>
+        <w:rPr>
+          <w:b/>
+          <w:b/>
+          <w:color w:val="B7B7B7"/>
+        </w:rPr>
+      </w:pPr>
+      <w:r>
+        <w:rPr/>
       </w:r>
     </w:p>
     <w:p>
       <w:pPr>
         <w:pStyle w:val="Heading2"/>
         <w:spacing w:before="0" w:after="0"/>
+        <w:contextualSpacing/>
         <w:rPr/>
       </w:pPr>
       <w:bookmarkStart w:id="23" w:name="_g2lqf7kmbspk"/>
@@ -5584,20 +6914,6 @@
       <w:r>
         <w:rPr/>
         <w:t>Allocation of Functional Safety Requirements to Architecture Elements</w:t>
-      </w:r>
-    </w:p>
-    <w:p>
-      <w:pPr>
-        <w:pStyle w:val="Normal"/>
-        <w:spacing w:before="0" w:after="0"/>
-        <w:rPr/>
-      </w:pPr>
-      <w:r>
-        <w:rPr>
-          <w:b/>
-          <w:color w:val="B7B7B7"/>
-        </w:rPr>
-        <w:t>[Instructions: Mark which element or elements are responsible for meeting the functional safety requirement. Hint: Only one ECU is responsible for meeting all of the requirements.]</w:t>
       </w:r>
     </w:p>
     <w:p>
@@ -5633,8 +6949,8 @@
         <w:tblLook w:val="0600"/>
       </w:tblPr>
       <w:tblGrid>
-        <w:gridCol w:w="1529"/>
-        <w:gridCol w:w="3510"/>
+        <w:gridCol w:w="1528"/>
+        <w:gridCol w:w="3511"/>
         <w:gridCol w:w="1350"/>
         <w:gridCol w:w="1245"/>
         <w:gridCol w:w="1921"/>
@@ -5643,7 +6959,7 @@
         <w:trPr/>
         <w:tc>
           <w:tcPr>
-            <w:tcW w:w="1529" w:type="dxa"/>
+            <w:tcW w:w="1528" w:type="dxa"/>
             <w:tcBorders>
               <w:top w:val="single" w:sz="8" w:space="0" w:color="000001"/>
               <w:left w:val="single" w:sz="8" w:space="0" w:color="000001"/>
@@ -5674,7 +6990,7 @@
         </w:tc>
         <w:tc>
           <w:tcPr>
-            <w:tcW w:w="3510" w:type="dxa"/>
+            <w:tcW w:w="3511" w:type="dxa"/>
             <w:tcBorders>
               <w:top w:val="single" w:sz="8" w:space="0" w:color="000001"/>
               <w:left w:val="single" w:sz="8" w:space="0" w:color="000001"/>
@@ -5801,7 +7117,7 @@
         <w:trPr/>
         <w:tc>
           <w:tcPr>
-            <w:tcW w:w="1529" w:type="dxa"/>
+            <w:tcW w:w="1528" w:type="dxa"/>
             <w:tcBorders>
               <w:top w:val="single" w:sz="8" w:space="0" w:color="000001"/>
               <w:left w:val="single" w:sz="8" w:space="0" w:color="000001"/>
@@ -5863,7 +7179,7 @@
         </w:tc>
         <w:tc>
           <w:tcPr>
-            <w:tcW w:w="3510" w:type="dxa"/>
+            <w:tcW w:w="3511" w:type="dxa"/>
             <w:tcBorders>
               <w:top w:val="single" w:sz="8" w:space="0" w:color="000001"/>
               <w:left w:val="single" w:sz="8" w:space="0" w:color="000001"/>
@@ -5883,6 +7199,7 @@
             </w:pPr>
             <w:r>
               <w:rPr/>
+              <w:t>The lane keeping item shall ensure that the lane departure oscillating torque amplitude is below Max_Torque_Amplitude</w:t>
             </w:r>
           </w:p>
         </w:tc>
@@ -5913,6 +7230,7 @@
               <w:rPr>
                 <w:b/>
               </w:rPr>
+              <w:t>X</w:t>
             </w:r>
           </w:p>
         </w:tc>
@@ -5981,7 +7299,7 @@
         <w:trPr/>
         <w:tc>
           <w:tcPr>
-            <w:tcW w:w="1529" w:type="dxa"/>
+            <w:tcW w:w="1528" w:type="dxa"/>
             <w:tcBorders>
               <w:top w:val="single" w:sz="8" w:space="0" w:color="000001"/>
               <w:left w:val="single" w:sz="8" w:space="0" w:color="000001"/>
@@ -6043,7 +7361,7 @@
         </w:tc>
         <w:tc>
           <w:tcPr>
-            <w:tcW w:w="3510" w:type="dxa"/>
+            <w:tcW w:w="3511" w:type="dxa"/>
             <w:tcBorders>
               <w:top w:val="single" w:sz="8" w:space="0" w:color="000001"/>
               <w:left w:val="single" w:sz="8" w:space="0" w:color="000001"/>
@@ -6063,6 +7381,7 @@
             </w:pPr>
             <w:r>
               <w:rPr/>
+              <w:t xml:space="preserve">The lane keeping item shall ensure that the lane departure oscillating torque is below Max_Torque_Frequency </w:t>
             </w:r>
           </w:p>
         </w:tc>
@@ -6093,6 +7412,7 @@
               <w:rPr>
                 <w:b/>
               </w:rPr>
+              <w:t>X</w:t>
             </w:r>
           </w:p>
         </w:tc>
@@ -6161,7 +7481,7 @@
         <w:trPr/>
         <w:tc>
           <w:tcPr>
-            <w:tcW w:w="1529" w:type="dxa"/>
+            <w:tcW w:w="1528" w:type="dxa"/>
             <w:tcBorders>
               <w:top w:val="single" w:sz="8" w:space="0" w:color="000001"/>
               <w:left w:val="single" w:sz="8" w:space="0" w:color="000001"/>
@@ -6223,7 +7543,7 @@
         </w:tc>
         <w:tc>
           <w:tcPr>
-            <w:tcW w:w="3510" w:type="dxa"/>
+            <w:tcW w:w="3511" w:type="dxa"/>
             <w:tcBorders>
               <w:top w:val="single" w:sz="8" w:space="0" w:color="000001"/>
               <w:left w:val="single" w:sz="8" w:space="0" w:color="000001"/>
@@ -6239,10 +7559,49 @@
               <w:pStyle w:val="Normal"/>
               <w:widowControl w:val="false"/>
               <w:spacing w:before="0" w:after="0"/>
-              <w:rPr/>
-            </w:pPr>
-            <w:r>
-              <w:rPr/>
+              <w:rPr>
+                <w:rFonts w:ascii="Arial" w:hAnsi="Arial" w:eastAsia="Arial" w:cs="Arial"/>
+                <w:b w:val="false"/>
+                <w:b w:val="false"/>
+                <w:i w:val="false"/>
+                <w:i w:val="false"/>
+                <w:caps w:val="false"/>
+                <w:smallCaps w:val="false"/>
+                <w:strike w:val="false"/>
+                <w:dstrike w:val="false"/>
+                <w:color w:val="000000"/>
+                <w:spacing w:val="0"/>
+                <w:kern w:val="0"/>
+                <w:position w:val="0"/>
+                <w:sz w:val="22"/>
+                <w:sz w:val="22"/>
+                <w:szCs w:val="22"/>
+                <w:u w:val="none"/>
+                <w:vertAlign w:val="baseline"/>
+                <w:lang w:val="en" w:eastAsia="zh-CN" w:bidi="hi-IN"/>
+              </w:rPr>
+            </w:pPr>
+            <w:r>
+              <w:rPr>
+                <w:rFonts w:eastAsia="Arial" w:cs="Arial"/>
+                <w:b w:val="false"/>
+                <w:i w:val="false"/>
+                <w:caps w:val="false"/>
+                <w:smallCaps w:val="false"/>
+                <w:strike w:val="false"/>
+                <w:dstrike w:val="false"/>
+                <w:color w:val="000000"/>
+                <w:spacing w:val="0"/>
+                <w:kern w:val="0"/>
+                <w:position w:val="0"/>
+                <w:sz w:val="22"/>
+                <w:sz w:val="22"/>
+                <w:szCs w:val="22"/>
+                <w:u w:val="none"/>
+                <w:vertAlign w:val="baseline"/>
+                <w:lang w:val="en" w:eastAsia="zh-CN" w:bidi="hi-IN"/>
+              </w:rPr>
+              <w:t>The electronic power steering ECU shall ensure that the lane keeping assistance torque is applied for only Max_Duration</w:t>
             </w:r>
           </w:p>
         </w:tc>
@@ -6273,6 +7632,7 @@
               <w:rPr>
                 <w:b/>
               </w:rPr>
+              <w:t>X</w:t>
             </w:r>
           </w:p>
         </w:tc>
@@ -6362,6 +7722,7 @@
       <w:pPr>
         <w:pStyle w:val="Heading2"/>
         <w:spacing w:before="0" w:after="0"/>
+        <w:contextualSpacing/>
         <w:rPr/>
       </w:pPr>
       <w:bookmarkStart w:id="24" w:name="_4w6r8buy4lrp"/>
@@ -6369,30 +7730,6 @@
       <w:r>
         <w:rPr/>
         <w:t>Warning and Degradation Concept</w:t>
-      </w:r>
-    </w:p>
-    <w:p>
-      <w:pPr>
-        <w:pStyle w:val="Normal"/>
-        <w:spacing w:before="0" w:after="0"/>
-        <w:rPr/>
-      </w:pPr>
-      <w:r>
-        <w:rPr>
-          <w:b/>
-          <w:color w:val="B7B7B7"/>
-        </w:rPr>
-        <w:t>[Instructions: Fill in the warning and degradation concept.]</w:t>
-      </w:r>
-    </w:p>
-    <w:p>
-      <w:pPr>
-        <w:pStyle w:val="Normal"/>
-        <w:spacing w:before="0" w:after="0"/>
-        <w:rPr/>
-      </w:pPr>
-      <w:r>
-        <w:rPr/>
       </w:r>
     </w:p>
     <w:p>
@@ -6455,7 +7792,6 @@
               <w:keepNext w:val="false"/>
               <w:keepLines w:val="false"/>
               <w:widowControl w:val="false"/>
-              <w:pBdr/>
               <w:shd w:val="clear" w:fill="auto"/>
               <w:spacing w:lineRule="auto" w:line="240" w:before="0" w:after="0"/>
               <w:ind w:left="0" w:right="0" w:hanging="0"/>
@@ -6492,7 +7828,6 @@
               <w:keepNext w:val="false"/>
               <w:keepLines w:val="false"/>
               <w:widowControl w:val="false"/>
-              <w:pBdr/>
               <w:shd w:val="clear" w:fill="auto"/>
               <w:spacing w:lineRule="auto" w:line="240" w:before="0" w:after="0"/>
               <w:ind w:left="0" w:right="0" w:hanging="0"/>
@@ -6529,7 +7864,6 @@
               <w:keepNext w:val="false"/>
               <w:keepLines w:val="false"/>
               <w:widowControl w:val="false"/>
-              <w:pBdr/>
               <w:shd w:val="clear" w:fill="auto"/>
               <w:spacing w:lineRule="auto" w:line="240" w:before="0" w:after="0"/>
               <w:ind w:left="0" w:right="0" w:hanging="0"/>
@@ -6566,7 +7900,6 @@
               <w:keepNext w:val="false"/>
               <w:keepLines w:val="false"/>
               <w:widowControl w:val="false"/>
-              <w:pBdr/>
               <w:shd w:val="clear" w:fill="auto"/>
               <w:spacing w:lineRule="auto" w:line="240" w:before="0" w:after="0"/>
               <w:ind w:left="0" w:right="0" w:hanging="0"/>
@@ -6603,7 +7936,6 @@
               <w:keepNext w:val="false"/>
               <w:keepLines w:val="false"/>
               <w:widowControl w:val="false"/>
-              <w:pBdr/>
               <w:shd w:val="clear" w:fill="auto"/>
               <w:spacing w:lineRule="auto" w:line="240" w:before="0" w:after="0"/>
               <w:ind w:left="0" w:right="0" w:hanging="0"/>
@@ -6643,7 +7975,6 @@
               <w:keepNext w:val="false"/>
               <w:keepLines w:val="false"/>
               <w:widowControl w:val="false"/>
-              <w:pBdr/>
               <w:shd w:val="clear" w:fill="auto"/>
               <w:spacing w:lineRule="auto" w:line="240" w:before="0" w:after="0"/>
               <w:ind w:left="0" w:right="0" w:hanging="0"/>
@@ -6671,15 +8002,105 @@
           </w:tcPr>
           <w:p>
             <w:pPr>
-              <w:pStyle w:val="Normal"/>
+              <w:pStyle w:val="TextBody"/>
               <w:keepNext w:val="false"/>
               <w:keepLines w:val="false"/>
               <w:widowControl w:val="false"/>
-              <w:pBdr/>
               <w:shd w:val="clear" w:fill="auto"/>
               <w:spacing w:lineRule="auto" w:line="240" w:before="0" w:after="0"/>
               <w:ind w:left="0" w:right="0" w:hanging="0"/>
               <w:jc w:val="left"/>
+              <w:rPr>
+                <w:rFonts w:ascii="Arial" w:hAnsi="Arial" w:eastAsia="Arial" w:cs="Arial"/>
+                <w:b w:val="false"/>
+                <w:b w:val="false"/>
+                <w:i w:val="false"/>
+                <w:i w:val="false"/>
+                <w:caps w:val="false"/>
+                <w:smallCaps w:val="false"/>
+                <w:strike w:val="false"/>
+                <w:dstrike w:val="false"/>
+                <w:color w:val="000000"/>
+                <w:spacing w:val="0"/>
+                <w:kern w:val="0"/>
+                <w:position w:val="0"/>
+                <w:sz w:val="22"/>
+                <w:sz w:val="22"/>
+                <w:szCs w:val="22"/>
+                <w:u w:val="none"/>
+                <w:vertAlign w:val="baseline"/>
+                <w:lang w:val="en" w:eastAsia="zh-CN" w:bidi="hi-IN"/>
+              </w:rPr>
+            </w:pPr>
+            <w:r>
+              <w:rPr>
+                <w:rFonts w:eastAsia="Arial" w:cs="Arial"/>
+                <w:b w:val="false"/>
+                <w:i w:val="false"/>
+                <w:caps w:val="false"/>
+                <w:smallCaps w:val="false"/>
+                <w:strike w:val="false"/>
+                <w:dstrike w:val="false"/>
+                <w:color w:val="000000"/>
+                <w:spacing w:val="0"/>
+                <w:kern w:val="0"/>
+                <w:position w:val="0"/>
+                <w:sz w:val="22"/>
+                <w:sz w:val="22"/>
+                <w:szCs w:val="22"/>
+                <w:u w:val="none"/>
+                <w:vertAlign w:val="baseline"/>
+                <w:lang w:val="en" w:eastAsia="zh-CN" w:bidi="hi-IN"/>
+              </w:rPr>
+              <w:t>T</w:t>
+            </w:r>
+            <w:r>
+              <w:rPr>
+                <w:rFonts w:eastAsia="Arial" w:cs="Arial"/>
+                <w:b w:val="false"/>
+                <w:i w:val="false"/>
+                <w:caps w:val="false"/>
+                <w:smallCaps w:val="false"/>
+                <w:strike w:val="false"/>
+                <w:dstrike w:val="false"/>
+                <w:color w:val="000000"/>
+                <w:spacing w:val="0"/>
+                <w:kern w:val="0"/>
+                <w:position w:val="0"/>
+                <w:sz w:val="22"/>
+                <w:sz w:val="22"/>
+                <w:szCs w:val="22"/>
+                <w:u w:val="none"/>
+                <w:vertAlign w:val="baseline"/>
+                <w:lang w:val="en" w:eastAsia="zh-CN" w:bidi="hi-IN"/>
+              </w:rPr>
+              <w:t>he torque request from the lane keeping assistance will be set to zero.</w:t>
+            </w:r>
+          </w:p>
+          <w:p>
+            <w:pPr>
+              <w:pStyle w:val="TextBody"/>
+              <w:widowControl/>
+              <w:spacing w:lineRule="auto" w:line="408" w:before="0" w:after="0"/>
+              <w:ind w:left="0" w:right="0" w:hanging="0"/>
+              <w:rPr>
+                <w:rFonts w:ascii="inherit" w:hAnsi="inherit"/>
+              </w:rPr>
+            </w:pPr>
+            <w:r>
+              <w:rPr>
+                <w:rFonts w:ascii="inherit" w:hAnsi="inherit"/>
+              </w:rPr>
+            </w:r>
+          </w:p>
+          <w:p>
+            <w:pPr>
+              <w:pStyle w:val="Normal"/>
+              <w:widowControl w:val="false"/>
+              <w:shd w:val="clear" w:fill="auto"/>
+              <w:spacing w:lineRule="auto" w:line="240" w:before="0" w:after="0"/>
+              <w:ind w:left="0" w:right="0" w:hanging="0"/>
+              <w:jc w:val="left"/>
               <w:rPr/>
             </w:pPr>
             <w:r>
@@ -6706,7 +8127,6 @@
               <w:keepNext w:val="false"/>
               <w:keepLines w:val="false"/>
               <w:widowControl w:val="false"/>
-              <w:pBdr/>
               <w:shd w:val="clear" w:fill="auto"/>
               <w:spacing w:lineRule="auto" w:line="240" w:before="0" w:after="0"/>
               <w:ind w:left="0" w:right="0" w:hanging="0"/>
@@ -6715,6 +8135,11 @@
             </w:pPr>
             <w:r>
               <w:rPr/>
+              <w:t>Malfunction_01, Malfunction_0</w:t>
+            </w:r>
+            <w:r>
+              <w:rPr/>
+              <w:t>2</w:t>
             </w:r>
           </w:p>
         </w:tc>
@@ -6737,7 +8162,6 @@
               <w:keepNext w:val="false"/>
               <w:keepLines w:val="false"/>
               <w:widowControl w:val="false"/>
-              <w:pBdr/>
               <w:shd w:val="clear" w:fill="auto"/>
               <w:spacing w:lineRule="auto" w:line="240" w:before="0" w:after="0"/>
               <w:ind w:left="0" w:right="0" w:hanging="0"/>
@@ -6746,6 +8170,7 @@
             </w:pPr>
             <w:r>
               <w:rPr/>
+              <w:t>Yes</w:t>
             </w:r>
           </w:p>
         </w:tc>
@@ -6765,19 +8190,57 @@
           <w:p>
             <w:pPr>
               <w:pStyle w:val="Normal"/>
-              <w:keepNext w:val="false"/>
-              <w:keepLines w:val="false"/>
-              <w:widowControl w:val="false"/>
-              <w:pBdr/>
+              <w:widowControl w:val="false"/>
               <w:shd w:val="clear" w:fill="auto"/>
               <w:spacing w:lineRule="auto" w:line="240" w:before="0" w:after="0"/>
               <w:ind w:left="0" w:right="0" w:hanging="0"/>
               <w:jc w:val="left"/>
-              <w:rPr/>
-            </w:pPr>
-            <w:r>
-              <w:rPr/>
-            </w:r>
+              <w:rPr>
+                <w:rFonts w:ascii="Arial" w:hAnsi="Arial" w:eastAsia="Arial" w:cs="Arial"/>
+                <w:b w:val="false"/>
+                <w:b w:val="false"/>
+                <w:i w:val="false"/>
+                <w:i w:val="false"/>
+                <w:caps w:val="false"/>
+                <w:smallCaps w:val="false"/>
+                <w:strike w:val="false"/>
+                <w:dstrike w:val="false"/>
+                <w:color w:val="000000"/>
+                <w:spacing w:val="0"/>
+                <w:kern w:val="0"/>
+                <w:position w:val="0"/>
+                <w:sz w:val="22"/>
+                <w:sz w:val="22"/>
+                <w:szCs w:val="22"/>
+                <w:u w:val="none"/>
+                <w:vertAlign w:val="baseline"/>
+                <w:lang w:val="en" w:eastAsia="zh-CN" w:bidi="hi-IN"/>
+              </w:rPr>
+            </w:pPr>
+            <w:bookmarkStart w:id="25" w:name="__DdeLink__1091_2795163521"/>
+            <w:r>
+              <w:rPr>
+                <w:rFonts w:eastAsia="Arial" w:cs="Arial"/>
+                <w:b w:val="false"/>
+                <w:i w:val="false"/>
+                <w:caps w:val="false"/>
+                <w:smallCaps w:val="false"/>
+                <w:strike w:val="false"/>
+                <w:dstrike w:val="false"/>
+                <w:color w:val="000000"/>
+                <w:spacing w:val="0"/>
+                <w:kern w:val="0"/>
+                <w:position w:val="0"/>
+                <w:sz w:val="22"/>
+                <w:sz w:val="22"/>
+                <w:szCs w:val="22"/>
+                <w:u w:val="none"/>
+                <w:vertAlign w:val="baseline"/>
+                <w:lang w:val="en" w:eastAsia="zh-CN" w:bidi="hi-IN"/>
+              </w:rPr>
+              <w:t>Warning light on the dashboard when the system malfunctions</w:t>
+            </w:r>
+            <w:bookmarkEnd w:id="25"/>
           </w:p>
         </w:tc>
       </w:tr>
@@ -6802,7 +8265,6 @@
               <w:keepNext w:val="false"/>
               <w:keepLines w:val="false"/>
               <w:widowControl w:val="false"/>
-              <w:pBdr/>
               <w:shd w:val="clear" w:fill="auto"/>
               <w:spacing w:lineRule="auto" w:line="240" w:before="0" w:after="0"/>
               <w:ind w:left="0" w:right="0" w:hanging="0"/>
@@ -6830,44 +8292,79 @@
           </w:tcPr>
           <w:p>
             <w:pPr>
-              <w:pStyle w:val="Normal"/>
-              <w:widowControl w:val="false"/>
-              <w:spacing w:lineRule="auto" w:line="240" w:before="0" w:after="0"/>
-              <w:rPr/>
-            </w:pPr>
-            <w:r>
-              <w:rPr/>
-            </w:r>
-          </w:p>
-        </w:tc>
-        <w:tc>
-          <w:tcPr>
-            <w:tcW w:w="1872" w:type="dxa"/>
-            <w:tcBorders>
-              <w:top w:val="single" w:sz="8" w:space="0" w:color="000001"/>
-              <w:left w:val="single" w:sz="8" w:space="0" w:color="000001"/>
-              <w:bottom w:val="single" w:sz="8" w:space="0" w:color="000001"/>
-              <w:right w:val="single" w:sz="8" w:space="0" w:color="000001"/>
-              <w:insideH w:val="single" w:sz="8" w:space="0" w:color="000001"/>
-              <w:insideV w:val="single" w:sz="8" w:space="0" w:color="000001"/>
-            </w:tcBorders>
-            <w:shd w:fill="auto" w:val="clear"/>
-          </w:tcPr>
-          <w:p>
-            <w:pPr>
-              <w:pStyle w:val="Normal"/>
+              <w:pStyle w:val="TextBody"/>
               <w:keepNext w:val="false"/>
               <w:keepLines w:val="false"/>
               <w:widowControl w:val="false"/>
-              <w:pBdr/>
               <w:shd w:val="clear" w:fill="auto"/>
               <w:spacing w:lineRule="auto" w:line="240" w:before="0" w:after="0"/>
               <w:ind w:left="0" w:right="0" w:hanging="0"/>
               <w:jc w:val="left"/>
-              <w:rPr/>
-            </w:pPr>
-            <w:r>
-              <w:rPr/>
+              <w:rPr>
+                <w:rFonts w:ascii="Arial" w:hAnsi="Arial" w:eastAsia="Arial" w:cs="Arial"/>
+                <w:b w:val="false"/>
+                <w:b w:val="false"/>
+                <w:i w:val="false"/>
+                <w:i w:val="false"/>
+                <w:caps w:val="false"/>
+                <w:smallCaps w:val="false"/>
+                <w:strike w:val="false"/>
+                <w:dstrike w:val="false"/>
+                <w:color w:val="000000"/>
+                <w:spacing w:val="0"/>
+                <w:kern w:val="0"/>
+                <w:position w:val="0"/>
+                <w:sz w:val="22"/>
+                <w:sz w:val="22"/>
+                <w:szCs w:val="22"/>
+                <w:u w:val="none"/>
+                <w:vertAlign w:val="baseline"/>
+                <w:lang w:val="en" w:eastAsia="zh-CN" w:bidi="hi-IN"/>
+              </w:rPr>
+            </w:pPr>
+            <w:r>
+              <w:rPr>
+                <w:rFonts w:eastAsia="Arial" w:cs="Arial"/>
+                <w:b w:val="false"/>
+                <w:i w:val="false"/>
+                <w:caps w:val="false"/>
+                <w:smallCaps w:val="false"/>
+                <w:strike w:val="false"/>
+                <w:dstrike w:val="false"/>
+                <w:color w:val="000000"/>
+                <w:spacing w:val="0"/>
+                <w:kern w:val="0"/>
+                <w:position w:val="0"/>
+                <w:sz w:val="22"/>
+                <w:sz w:val="22"/>
+                <w:szCs w:val="22"/>
+                <w:u w:val="none"/>
+                <w:vertAlign w:val="baseline"/>
+                <w:lang w:val="en" w:eastAsia="zh-CN" w:bidi="hi-IN"/>
+              </w:rPr>
+              <w:t>T</w:t>
+            </w:r>
+            <w:r>
+              <w:rPr>
+                <w:rFonts w:eastAsia="Arial" w:cs="Arial"/>
+                <w:b w:val="false"/>
+                <w:i w:val="false"/>
+                <w:caps w:val="false"/>
+                <w:smallCaps w:val="false"/>
+                <w:strike w:val="false"/>
+                <w:dstrike w:val="false"/>
+                <w:color w:val="000000"/>
+                <w:spacing w:val="0"/>
+                <w:kern w:val="0"/>
+                <w:position w:val="0"/>
+                <w:sz w:val="22"/>
+                <w:sz w:val="22"/>
+                <w:szCs w:val="22"/>
+                <w:u w:val="none"/>
+                <w:vertAlign w:val="baseline"/>
+                <w:lang w:val="en" w:eastAsia="zh-CN" w:bidi="hi-IN"/>
+              </w:rPr>
+              <w:t>he torque request from the lane keeping assistance will be set to zero.</w:t>
             </w:r>
           </w:p>
         </w:tc>
@@ -6890,7 +8387,6 @@
               <w:keepNext w:val="false"/>
               <w:keepLines w:val="false"/>
               <w:widowControl w:val="false"/>
-              <w:pBdr/>
               <w:shd w:val="clear" w:fill="auto"/>
               <w:spacing w:lineRule="auto" w:line="240" w:before="0" w:after="0"/>
               <w:ind w:left="0" w:right="0" w:hanging="0"/>
@@ -6899,6 +8395,11 @@
             </w:pPr>
             <w:r>
               <w:rPr/>
+              <w:t>Malfunction_0</w:t>
+            </w:r>
+            <w:r>
+              <w:rPr/>
+              <w:t>3</w:t>
             </w:r>
           </w:p>
         </w:tc>
@@ -6918,12 +8419,85 @@
           <w:p>
             <w:pPr>
               <w:pStyle w:val="Normal"/>
-              <w:widowControl w:val="false"/>
-              <w:spacing w:lineRule="auto" w:line="240" w:before="0" w:after="0"/>
-              <w:rPr/>
-            </w:pPr>
-            <w:r>
-              <w:rPr/>
+              <w:keepNext w:val="false"/>
+              <w:keepLines w:val="false"/>
+              <w:widowControl w:val="false"/>
+              <w:shd w:val="clear" w:fill="auto"/>
+              <w:spacing w:lineRule="auto" w:line="240" w:before="0" w:after="0"/>
+              <w:ind w:left="0" w:right="0" w:hanging="0"/>
+              <w:jc w:val="left"/>
+              <w:rPr/>
+            </w:pPr>
+            <w:r>
+              <w:rPr/>
+              <w:t>Yes</w:t>
+            </w:r>
+          </w:p>
+        </w:tc>
+        <w:tc>
+          <w:tcPr>
+            <w:tcW w:w="1872" w:type="dxa"/>
+            <w:tcBorders>
+              <w:top w:val="single" w:sz="8" w:space="0" w:color="000001"/>
+              <w:left w:val="single" w:sz="8" w:space="0" w:color="000001"/>
+              <w:bottom w:val="single" w:sz="8" w:space="0" w:color="000001"/>
+              <w:right w:val="single" w:sz="8" w:space="0" w:color="000001"/>
+              <w:insideH w:val="single" w:sz="8" w:space="0" w:color="000001"/>
+              <w:insideV w:val="single" w:sz="8" w:space="0" w:color="000001"/>
+            </w:tcBorders>
+            <w:shd w:fill="auto" w:val="clear"/>
+          </w:tcPr>
+          <w:p>
+            <w:pPr>
+              <w:pStyle w:val="Normal"/>
+              <w:widowControl w:val="false"/>
+              <w:shd w:val="clear" w:fill="auto"/>
+              <w:spacing w:lineRule="auto" w:line="240" w:before="0" w:after="0"/>
+              <w:ind w:left="0" w:right="0" w:hanging="0"/>
+              <w:jc w:val="left"/>
+              <w:rPr>
+                <w:rFonts w:ascii="Arial" w:hAnsi="Arial" w:eastAsia="Arial" w:cs="Arial"/>
+                <w:b w:val="false"/>
+                <w:b w:val="false"/>
+                <w:i w:val="false"/>
+                <w:i w:val="false"/>
+                <w:caps w:val="false"/>
+                <w:smallCaps w:val="false"/>
+                <w:strike w:val="false"/>
+                <w:dstrike w:val="false"/>
+                <w:color w:val="000000"/>
+                <w:spacing w:val="0"/>
+                <w:kern w:val="0"/>
+                <w:position w:val="0"/>
+                <w:sz w:val="22"/>
+                <w:sz w:val="22"/>
+                <w:szCs w:val="22"/>
+                <w:u w:val="none"/>
+                <w:vertAlign w:val="baseline"/>
+                <w:lang w:val="en" w:eastAsia="zh-CN" w:bidi="hi-IN"/>
+              </w:rPr>
+            </w:pPr>
+            <w:r>
+              <w:rPr>
+                <w:rFonts w:eastAsia="Arial" w:cs="Arial"/>
+                <w:b w:val="false"/>
+                <w:i w:val="false"/>
+                <w:caps w:val="false"/>
+                <w:smallCaps w:val="false"/>
+                <w:strike w:val="false"/>
+                <w:dstrike w:val="false"/>
+                <w:color w:val="000000"/>
+                <w:spacing w:val="0"/>
+                <w:kern w:val="0"/>
+                <w:position w:val="0"/>
+                <w:sz w:val="22"/>
+                <w:sz w:val="22"/>
+                <w:szCs w:val="22"/>
+                <w:u w:val="none"/>
+                <w:vertAlign w:val="baseline"/>
+                <w:lang w:val="en" w:eastAsia="zh-CN" w:bidi="hi-IN"/>
+              </w:rPr>
+              <w:t>Warning light on the dashboard when the system malfunctions</w:t>
             </w:r>
           </w:p>
         </w:tc>
@@ -6966,6 +8540,7 @@
       <w:rPr>
         <w:rFonts w:ascii="OpenSymbol" w:hAnsi="OpenSymbol" w:cs="OpenSymbol" w:hint="default"/>
         <w:u w:val="none"/>
+        <w:rFonts w:cs="OpenSymbol"/>
       </w:rPr>
     </w:lvl>
     <w:lvl w:ilvl="1">
@@ -6979,6 +8554,7 @@
       <w:rPr>
         <w:rFonts w:ascii="OpenSymbol" w:hAnsi="OpenSymbol" w:cs="OpenSymbol" w:hint="default"/>
         <w:u w:val="none"/>
+        <w:rFonts w:cs="OpenSymbol"/>
       </w:rPr>
     </w:lvl>
     <w:lvl w:ilvl="2">
@@ -6992,6 +8568,7 @@
       <w:rPr>
         <w:rFonts w:ascii="OpenSymbol" w:hAnsi="OpenSymbol" w:cs="OpenSymbol" w:hint="default"/>
         <w:u w:val="none"/>
+        <w:rFonts w:cs="OpenSymbol"/>
       </w:rPr>
     </w:lvl>
     <w:lvl w:ilvl="3">
@@ -7005,6 +8582,7 @@
       <w:rPr>
         <w:rFonts w:ascii="OpenSymbol" w:hAnsi="OpenSymbol" w:cs="OpenSymbol" w:hint="default"/>
         <w:u w:val="none"/>
+        <w:rFonts w:cs="OpenSymbol"/>
       </w:rPr>
     </w:lvl>
     <w:lvl w:ilvl="4">
@@ -7018,6 +8596,7 @@
       <w:rPr>
         <w:rFonts w:ascii="OpenSymbol" w:hAnsi="OpenSymbol" w:cs="OpenSymbol" w:hint="default"/>
         <w:u w:val="none"/>
+        <w:rFonts w:cs="OpenSymbol"/>
       </w:rPr>
     </w:lvl>
     <w:lvl w:ilvl="5">
@@ -7031,6 +8610,7 @@
       <w:rPr>
         <w:rFonts w:ascii="OpenSymbol" w:hAnsi="OpenSymbol" w:cs="OpenSymbol" w:hint="default"/>
         <w:u w:val="none"/>
+        <w:rFonts w:cs="OpenSymbol"/>
       </w:rPr>
     </w:lvl>
     <w:lvl w:ilvl="6">
@@ -7044,6 +8624,7 @@
       <w:rPr>
         <w:rFonts w:ascii="OpenSymbol" w:hAnsi="OpenSymbol" w:cs="OpenSymbol" w:hint="default"/>
         <w:u w:val="none"/>
+        <w:rFonts w:cs="OpenSymbol"/>
       </w:rPr>
     </w:lvl>
     <w:lvl w:ilvl="7">
@@ -7057,6 +8638,7 @@
       <w:rPr>
         <w:rFonts w:ascii="OpenSymbol" w:hAnsi="OpenSymbol" w:cs="OpenSymbol" w:hint="default"/>
         <w:u w:val="none"/>
+        <w:rFonts w:cs="OpenSymbol"/>
       </w:rPr>
     </w:lvl>
     <w:lvl w:ilvl="8">
@@ -7070,6 +8652,7 @@
       <w:rPr>
         <w:rFonts w:ascii="OpenSymbol" w:hAnsi="OpenSymbol" w:cs="OpenSymbol" w:hint="default"/>
         <w:u w:val="none"/>
+        <w:rFonts w:cs="OpenSymbol"/>
       </w:rPr>
     </w:lvl>
   </w:abstractNum>
@@ -7181,7 +8764,6 @@
       <w:rPr>
         <w:rFonts w:ascii="Arial" w:hAnsi="Arial" w:eastAsia="Arial" w:cs="Arial"/>
         <w:color w:val="000000"/>
-        <w:sz w:val="22"/>
         <w:szCs w:val="22"/>
         <w:lang w:val="en" w:eastAsia="zh-CN" w:bidi="hi-IN"/>
       </w:rPr>
@@ -7197,8 +8779,8 @@
       <w:keepNext w:val="false"/>
       <w:keepLines w:val="false"/>
       <w:widowControl/>
-      <w:pBdr/>
       <w:shd w:val="clear" w:fill="auto"/>
+      <w:bidi w:val="0"/>
       <w:spacing w:lineRule="auto" w:line="276" w:before="0" w:after="0"/>
       <w:ind w:left="0" w:right="0" w:hanging="0"/>
       <w:jc w:val="left"/>
@@ -7224,105 +8806,125 @@
   </w:style>
   <w:style w:type="paragraph" w:styleId="Heading1">
     <w:name w:val="Heading 1"/>
-    <w:basedOn w:val="Normal1"/>
     <w:next w:val="Normal"/>
     <w:qFormat/>
     <w:pPr>
       <w:keepNext w:val="true"/>
       <w:keepLines/>
+      <w:widowControl w:val="false"/>
       <w:spacing w:lineRule="auto" w:line="240" w:before="400" w:after="120"/>
       <w:contextualSpacing/>
     </w:pPr>
     <w:rPr>
+      <w:rFonts w:ascii="Arial" w:hAnsi="Arial" w:eastAsia="Arial" w:cs="Arial"/>
+      <w:color w:val="000000"/>
+      <w:kern w:val="0"/>
       <w:sz w:val="40"/>
       <w:szCs w:val="40"/>
+      <w:lang w:val="en" w:eastAsia="zh-CN" w:bidi="hi-IN"/>
     </w:rPr>
   </w:style>
   <w:style w:type="paragraph" w:styleId="Heading2">
     <w:name w:val="Heading 2"/>
-    <w:basedOn w:val="Normal1"/>
     <w:next w:val="Normal"/>
     <w:qFormat/>
     <w:pPr>
       <w:keepNext w:val="true"/>
       <w:keepLines/>
+      <w:widowControl w:val="false"/>
       <w:spacing w:lineRule="auto" w:line="240" w:before="360" w:after="120"/>
       <w:contextualSpacing/>
     </w:pPr>
     <w:rPr>
+      <w:rFonts w:ascii="Arial" w:hAnsi="Arial" w:eastAsia="Arial" w:cs="Arial"/>
       <w:b w:val="false"/>
+      <w:color w:val="000000"/>
+      <w:kern w:val="0"/>
       <w:sz w:val="32"/>
       <w:szCs w:val="32"/>
+      <w:lang w:val="en" w:eastAsia="zh-CN" w:bidi="hi-IN"/>
     </w:rPr>
   </w:style>
   <w:style w:type="paragraph" w:styleId="Heading3">
     <w:name w:val="Heading 3"/>
-    <w:basedOn w:val="Normal1"/>
     <w:next w:val="Normal"/>
     <w:qFormat/>
     <w:pPr>
       <w:keepNext w:val="true"/>
       <w:keepLines/>
+      <w:widowControl w:val="false"/>
       <w:spacing w:lineRule="auto" w:line="240" w:before="320" w:after="80"/>
       <w:contextualSpacing/>
     </w:pPr>
     <w:rPr>
+      <w:rFonts w:ascii="Arial" w:hAnsi="Arial" w:eastAsia="Arial" w:cs="Arial"/>
       <w:b w:val="false"/>
       <w:color w:val="434343"/>
+      <w:kern w:val="0"/>
       <w:sz w:val="28"/>
       <w:szCs w:val="28"/>
+      <w:lang w:val="en" w:eastAsia="zh-CN" w:bidi="hi-IN"/>
     </w:rPr>
   </w:style>
   <w:style w:type="paragraph" w:styleId="Heading4">
     <w:name w:val="Heading 4"/>
-    <w:basedOn w:val="Normal1"/>
     <w:next w:val="Normal"/>
     <w:qFormat/>
     <w:pPr>
       <w:keepNext w:val="true"/>
       <w:keepLines/>
+      <w:widowControl w:val="false"/>
       <w:spacing w:lineRule="auto" w:line="240" w:before="280" w:after="80"/>
       <w:contextualSpacing/>
     </w:pPr>
     <w:rPr>
+      <w:rFonts w:ascii="Arial" w:hAnsi="Arial" w:eastAsia="Arial" w:cs="Arial"/>
       <w:color w:val="666666"/>
+      <w:kern w:val="0"/>
       <w:sz w:val="24"/>
       <w:szCs w:val="24"/>
+      <w:lang w:val="en" w:eastAsia="zh-CN" w:bidi="hi-IN"/>
     </w:rPr>
   </w:style>
   <w:style w:type="paragraph" w:styleId="Heading5">
     <w:name w:val="Heading 5"/>
-    <w:basedOn w:val="Normal1"/>
     <w:next w:val="Normal"/>
     <w:qFormat/>
     <w:pPr>
       <w:keepNext w:val="true"/>
       <w:keepLines/>
+      <w:widowControl w:val="false"/>
       <w:spacing w:lineRule="auto" w:line="240" w:before="240" w:after="80"/>
       <w:contextualSpacing/>
     </w:pPr>
     <w:rPr>
+      <w:rFonts w:ascii="Arial" w:hAnsi="Arial" w:eastAsia="Arial" w:cs="Arial"/>
       <w:color w:val="666666"/>
+      <w:kern w:val="0"/>
       <w:sz w:val="22"/>
       <w:szCs w:val="22"/>
+      <w:lang w:val="en" w:eastAsia="zh-CN" w:bidi="hi-IN"/>
     </w:rPr>
   </w:style>
   <w:style w:type="paragraph" w:styleId="Heading6">
     <w:name w:val="Heading 6"/>
-    <w:basedOn w:val="Normal1"/>
     <w:next w:val="Normal"/>
     <w:qFormat/>
     <w:pPr>
       <w:keepNext w:val="true"/>
       <w:keepLines/>
+      <w:widowControl w:val="false"/>
       <w:spacing w:lineRule="auto" w:line="240" w:before="240" w:after="80"/>
       <w:contextualSpacing/>
     </w:pPr>
     <w:rPr>
+      <w:rFonts w:ascii="Arial" w:hAnsi="Arial" w:eastAsia="Arial" w:cs="Arial"/>
       <w:i/>
       <w:color w:val="666666"/>
+      <w:kern w:val="0"/>
       <w:sz w:val="22"/>
       <w:szCs w:val="22"/>
+      <w:lang w:val="en" w:eastAsia="zh-CN" w:bidi="hi-IN"/>
     </w:rPr>
   </w:style>
   <w:style w:type="character" w:styleId="ListLabel1">
@@ -7415,6 +9017,86 @@
     <w:qFormat/>
     <w:rPr/>
   </w:style>
+  <w:style w:type="character" w:styleId="ListLabel11">
+    <w:name w:val="ListLabel 11"/>
+    <w:qFormat/>
+    <w:rPr>
+      <w:rFonts w:cs="OpenSymbol"/>
+      <w:u w:val="none"/>
+    </w:rPr>
+  </w:style>
+  <w:style w:type="character" w:styleId="ListLabel12">
+    <w:name w:val="ListLabel 12"/>
+    <w:qFormat/>
+    <w:rPr>
+      <w:rFonts w:cs="OpenSymbol"/>
+      <w:u w:val="none"/>
+    </w:rPr>
+  </w:style>
+  <w:style w:type="character" w:styleId="ListLabel13">
+    <w:name w:val="ListLabel 13"/>
+    <w:qFormat/>
+    <w:rPr>
+      <w:rFonts w:cs="OpenSymbol"/>
+      <w:u w:val="none"/>
+    </w:rPr>
+  </w:style>
+  <w:style w:type="character" w:styleId="ListLabel14">
+    <w:name w:val="ListLabel 14"/>
+    <w:qFormat/>
+    <w:rPr>
+      <w:rFonts w:cs="OpenSymbol"/>
+      <w:u w:val="none"/>
+    </w:rPr>
+  </w:style>
+  <w:style w:type="character" w:styleId="ListLabel15">
+    <w:name w:val="ListLabel 15"/>
+    <w:qFormat/>
+    <w:rPr>
+      <w:rFonts w:cs="OpenSymbol"/>
+      <w:u w:val="none"/>
+    </w:rPr>
+  </w:style>
+  <w:style w:type="character" w:styleId="ListLabel16">
+    <w:name w:val="ListLabel 16"/>
+    <w:qFormat/>
+    <w:rPr>
+      <w:rFonts w:cs="OpenSymbol"/>
+      <w:u w:val="none"/>
+    </w:rPr>
+  </w:style>
+  <w:style w:type="character" w:styleId="ListLabel17">
+    <w:name w:val="ListLabel 17"/>
+    <w:qFormat/>
+    <w:rPr>
+      <w:rFonts w:cs="OpenSymbol"/>
+      <w:u w:val="none"/>
+    </w:rPr>
+  </w:style>
+  <w:style w:type="character" w:styleId="ListLabel18">
+    <w:name w:val="ListLabel 18"/>
+    <w:qFormat/>
+    <w:rPr>
+      <w:rFonts w:cs="OpenSymbol"/>
+      <w:u w:val="none"/>
+    </w:rPr>
+  </w:style>
+  <w:style w:type="character" w:styleId="ListLabel19">
+    <w:name w:val="ListLabel 19"/>
+    <w:qFormat/>
+    <w:rPr>
+      <w:rFonts w:cs="OpenSymbol"/>
+      <w:u w:val="none"/>
+    </w:rPr>
+  </w:style>
+  <w:style w:type="character" w:styleId="StrongEmphasis">
+    <w:name w:val="Strong Emphasis"/>
+    <w:qFormat/>
+    <w:rPr>
+      <w:b/>
+      <w:bCs/>
+    </w:rPr>
+  </w:style>
   <w:style w:type="paragraph" w:styleId="Heading">
     <w:name w:val="Heading"/>
     <w:basedOn w:val="Normal"/>
@@ -7473,7 +9155,7 @@
       <w:rFonts w:cs="FreeSans"/>
     </w:rPr>
   </w:style>
-  <w:style w:type="paragraph" w:styleId="Normal1" w:default="1">
+  <w:style w:type="paragraph" w:styleId="LOnormal" w:default="1">
     <w:name w:val="LO-normal"/>
     <w:qFormat/>
     <w:pPr>
@@ -7502,7 +9184,7 @@
   </w:style>
   <w:style w:type="paragraph" w:styleId="Title">
     <w:name w:val="Title"/>
-    <w:basedOn w:val="Normal1"/>
+    <w:basedOn w:val="LOnormal"/>
     <w:next w:val="Normal"/>
     <w:qFormat/>
     <w:pPr>
@@ -7518,7 +9200,7 @@
   </w:style>
   <w:style w:type="paragraph" w:styleId="Subtitle">
     <w:name w:val="Subtitle"/>
-    <w:basedOn w:val="Normal1"/>
+    <w:basedOn w:val="LOnormal"/>
     <w:next w:val="Normal"/>
     <w:qFormat/>
     <w:pPr>
@@ -7542,6 +9224,35 @@
     <w:pPr/>
     <w:rPr/>
   </w:style>
+  <w:style w:type="paragraph" w:styleId="FrameContents">
+    <w:name w:val="Frame Contents"/>
+    <w:basedOn w:val="Normal"/>
+    <w:qFormat/>
+    <w:pPr/>
+    <w:rPr/>
+  </w:style>
+  <w:style w:type="paragraph" w:styleId="TableContents">
+    <w:name w:val="Table Contents"/>
+    <w:basedOn w:val="Normal"/>
+    <w:qFormat/>
+    <w:pPr>
+      <w:suppressLineNumbers/>
+    </w:pPr>
+    <w:rPr/>
+  </w:style>
+  <w:style w:type="paragraph" w:styleId="TableHeading">
+    <w:name w:val="Table Heading"/>
+    <w:basedOn w:val="TableContents"/>
+    <w:qFormat/>
+    <w:pPr>
+      <w:suppressLineNumbers/>
+      <w:jc w:val="center"/>
+    </w:pPr>
+    <w:rPr>
+      <w:b/>
+      <w:bCs/>
+    </w:rPr>
+  </w:style>
   <w:style w:type="table" w:default="1" w:styleId="TableNormal">
     <w:name w:val="Table Normal"/>
   </w:style>

</xml_diff>